<commit_message>
Help And FAQs are updated.
Help And FAQs are updated with V01.01.10
</commit_message>
<xml_diff>
--- a/SR Smart App/Active/RELEASENOTE_SRSMART_ANDROID_01.02.01.docx
+++ b/SR Smart App/Active/RELEASENOTE_SRSMART_ANDROID_01.02.01.docx
@@ -956,19 +956,7 @@
               <w:rPr>
                 <w:rFonts w:asciiTheme="majorHAnsi" w:hAnsiTheme="majorHAnsi"/>
               </w:rPr>
-              <w:t xml:space="preserve">Release notes details of </w:t>
-            </w:r>
-            <w:r>
-              <w:rPr>
-                <w:rFonts w:asciiTheme="majorHAnsi" w:hAnsiTheme="majorHAnsi"/>
-              </w:rPr>
-              <w:t>Android</w:t>
-            </w:r>
-            <w:r>
-              <w:rPr>
-                <w:rFonts w:asciiTheme="majorHAnsi" w:hAnsiTheme="majorHAnsi"/>
-              </w:rPr>
-              <w:t xml:space="preserve"> app version 01.02.01</w:t>
+              <w:t>Release notes details of Android app version 01.02.01</w:t>
             </w:r>
           </w:p>
         </w:tc>
@@ -1615,7 +1603,7 @@
             <w:rPr>
               <w:noProof/>
             </w:rPr>
-            <w:instrText xml:space="preserve"> PAGEREF _Toc302736622 \h </w:instrText>
+            <w:instrText xml:space="preserve"> PAGEREF _Toc302741443 \h </w:instrText>
           </w:r>
           <w:r>
             <w:rPr>
@@ -1694,7 +1682,7 @@
             <w:rPr>
               <w:noProof/>
             </w:rPr>
-            <w:instrText xml:space="preserve"> PAGEREF _Toc302736623 \h </w:instrText>
+            <w:instrText xml:space="preserve"> PAGEREF _Toc302741444 \h </w:instrText>
           </w:r>
           <w:r>
             <w:rPr>
@@ -1773,7 +1761,7 @@
             <w:rPr>
               <w:noProof/>
             </w:rPr>
-            <w:instrText xml:space="preserve"> PAGEREF _Toc302736624 \h </w:instrText>
+            <w:instrText xml:space="preserve"> PAGEREF _Toc302741445 \h </w:instrText>
           </w:r>
           <w:r>
             <w:rPr>
@@ -1852,7 +1840,7 @@
             <w:rPr>
               <w:noProof/>
             </w:rPr>
-            <w:instrText xml:space="preserve"> PAGEREF _Toc302736625 \h </w:instrText>
+            <w:instrText xml:space="preserve"> PAGEREF _Toc302741446 \h </w:instrText>
           </w:r>
           <w:r>
             <w:rPr>
@@ -1931,7 +1919,7 @@
             <w:rPr>
               <w:noProof/>
             </w:rPr>
-            <w:instrText xml:space="preserve"> PAGEREF _Toc302736626 \h </w:instrText>
+            <w:instrText xml:space="preserve"> PAGEREF _Toc302741447 \h </w:instrText>
           </w:r>
           <w:r>
             <w:rPr>
@@ -2014,7 +2002,7 @@
             <w:rPr>
               <w:noProof/>
             </w:rPr>
-            <w:instrText xml:space="preserve"> PAGEREF _Toc302736627 \h </w:instrText>
+            <w:instrText xml:space="preserve"> PAGEREF _Toc302741448 \h </w:instrText>
           </w:r>
           <w:r>
             <w:rPr>
@@ -2097,7 +2085,7 @@
             <w:rPr>
               <w:noProof/>
             </w:rPr>
-            <w:instrText xml:space="preserve"> PAGEREF _Toc302736628 \h </w:instrText>
+            <w:instrText xml:space="preserve"> PAGEREF _Toc302741449 \h </w:instrText>
           </w:r>
           <w:r>
             <w:rPr>
@@ -2180,7 +2168,7 @@
             <w:rPr>
               <w:noProof/>
             </w:rPr>
-            <w:instrText xml:space="preserve"> PAGEREF _Toc302736629 \h </w:instrText>
+            <w:instrText xml:space="preserve"> PAGEREF _Toc302741450 \h </w:instrText>
           </w:r>
           <w:r>
             <w:rPr>
@@ -2263,7 +2251,7 @@
             <w:rPr>
               <w:noProof/>
             </w:rPr>
-            <w:instrText xml:space="preserve"> PAGEREF _Toc302736630 \h </w:instrText>
+            <w:instrText xml:space="preserve"> PAGEREF _Toc302741451 \h </w:instrText>
           </w:r>
           <w:r>
             <w:rPr>
@@ -2346,7 +2334,7 @@
             <w:rPr>
               <w:noProof/>
             </w:rPr>
-            <w:instrText xml:space="preserve"> PAGEREF _Toc302736631 \h </w:instrText>
+            <w:instrText xml:space="preserve"> PAGEREF _Toc302741452 \h </w:instrText>
           </w:r>
           <w:r>
             <w:rPr>
@@ -2429,7 +2417,7 @@
             <w:rPr>
               <w:noProof/>
             </w:rPr>
-            <w:instrText xml:space="preserve"> PAGEREF _Toc302736632 \h </w:instrText>
+            <w:instrText xml:space="preserve"> PAGEREF _Toc302741453 \h </w:instrText>
           </w:r>
           <w:r>
             <w:rPr>
@@ -2512,7 +2500,7 @@
             <w:rPr>
               <w:noProof/>
             </w:rPr>
-            <w:instrText xml:space="preserve"> PAGEREF _Toc302736633 \h </w:instrText>
+            <w:instrText xml:space="preserve"> PAGEREF _Toc302741454 \h </w:instrText>
           </w:r>
           <w:r>
             <w:rPr>
@@ -2595,7 +2583,7 @@
             <w:rPr>
               <w:noProof/>
             </w:rPr>
-            <w:instrText xml:space="preserve"> PAGEREF _Toc302736634 \h </w:instrText>
+            <w:instrText xml:space="preserve"> PAGEREF _Toc302741455 \h </w:instrText>
           </w:r>
           <w:r>
             <w:rPr>
@@ -2678,7 +2666,7 @@
             <w:rPr>
               <w:noProof/>
             </w:rPr>
-            <w:instrText xml:space="preserve"> PAGEREF _Toc302736635 \h </w:instrText>
+            <w:instrText xml:space="preserve"> PAGEREF _Toc302741456 \h </w:instrText>
           </w:r>
           <w:r>
             <w:rPr>
@@ -2761,7 +2749,7 @@
             <w:rPr>
               <w:noProof/>
             </w:rPr>
-            <w:instrText xml:space="preserve"> PAGEREF _Toc302736636 \h </w:instrText>
+            <w:instrText xml:space="preserve"> PAGEREF _Toc302741457 \h </w:instrText>
           </w:r>
           <w:r>
             <w:rPr>
@@ -2844,7 +2832,7 @@
             <w:rPr>
               <w:noProof/>
             </w:rPr>
-            <w:instrText xml:space="preserve"> PAGEREF _Toc302736637 \h </w:instrText>
+            <w:instrText xml:space="preserve"> PAGEREF _Toc302741458 \h </w:instrText>
           </w:r>
           <w:r>
             <w:rPr>
@@ -2927,7 +2915,7 @@
             <w:rPr>
               <w:noProof/>
             </w:rPr>
-            <w:instrText xml:space="preserve"> PAGEREF _Toc302736638 \h </w:instrText>
+            <w:instrText xml:space="preserve"> PAGEREF _Toc302741459 \h </w:instrText>
           </w:r>
           <w:r>
             <w:rPr>
@@ -3006,7 +2994,7 @@
             <w:rPr>
               <w:noProof/>
             </w:rPr>
-            <w:instrText xml:space="preserve"> PAGEREF _Toc302736639 \h </w:instrText>
+            <w:instrText xml:space="preserve"> PAGEREF _Toc302741460 \h </w:instrText>
           </w:r>
           <w:r>
             <w:rPr>
@@ -3089,7 +3077,7 @@
             <w:rPr>
               <w:noProof/>
             </w:rPr>
-            <w:instrText xml:space="preserve"> PAGEREF _Toc302736640 \h </w:instrText>
+            <w:instrText xml:space="preserve"> PAGEREF _Toc302741461 \h </w:instrText>
           </w:r>
           <w:r>
             <w:rPr>
@@ -3172,7 +3160,7 @@
             <w:rPr>
               <w:noProof/>
             </w:rPr>
-            <w:instrText xml:space="preserve"> PAGEREF _Toc302736641 \h </w:instrText>
+            <w:instrText xml:space="preserve"> PAGEREF _Toc302741462 \h </w:instrText>
           </w:r>
           <w:r>
             <w:rPr>
@@ -3255,7 +3243,7 @@
             <w:rPr>
               <w:noProof/>
             </w:rPr>
-            <w:instrText xml:space="preserve"> PAGEREF _Toc302736642 \h </w:instrText>
+            <w:instrText xml:space="preserve"> PAGEREF _Toc302741463 \h </w:instrText>
           </w:r>
           <w:r>
             <w:rPr>
@@ -3338,7 +3326,7 @@
             <w:rPr>
               <w:noProof/>
             </w:rPr>
-            <w:instrText xml:space="preserve"> PAGEREF _Toc302736643 \h </w:instrText>
+            <w:instrText xml:space="preserve"> PAGEREF _Toc302741464 \h </w:instrText>
           </w:r>
           <w:r>
             <w:rPr>
@@ -3421,7 +3409,7 @@
             <w:rPr>
               <w:noProof/>
             </w:rPr>
-            <w:instrText xml:space="preserve"> PAGEREF _Toc302736644 \h </w:instrText>
+            <w:instrText xml:space="preserve"> PAGEREF _Toc302741465 \h </w:instrText>
           </w:r>
           <w:r>
             <w:rPr>
@@ -3504,7 +3492,7 @@
             <w:rPr>
               <w:noProof/>
             </w:rPr>
-            <w:instrText xml:space="preserve"> PAGEREF _Toc302736645 \h </w:instrText>
+            <w:instrText xml:space="preserve"> PAGEREF _Toc302741466 \h </w:instrText>
           </w:r>
           <w:r>
             <w:rPr>
@@ -3583,7 +3571,7 @@
             <w:rPr>
               <w:noProof/>
             </w:rPr>
-            <w:instrText xml:space="preserve"> PAGEREF _Toc302736646 \h </w:instrText>
+            <w:instrText xml:space="preserve"> PAGEREF _Toc302741467 \h </w:instrText>
           </w:r>
           <w:r>
             <w:rPr>
@@ -3648,7 +3636,7 @@
             <w:rPr>
               <w:noProof/>
             </w:rPr>
-            <w:t>Bug # 01 (Customer/Field Bug)</w:t>
+            <w:t>Bug # 1 (Customer/Field Bug)</w:t>
           </w:r>
           <w:r>
             <w:rPr>
@@ -3666,7 +3654,7 @@
             <w:rPr>
               <w:noProof/>
             </w:rPr>
-            <w:instrText xml:space="preserve"> PAGEREF _Toc302736647 \h </w:instrText>
+            <w:instrText xml:space="preserve"> PAGEREF _Toc302741468 \h </w:instrText>
           </w:r>
           <w:r>
             <w:rPr>
@@ -3731,7 +3719,7 @@
             <w:rPr>
               <w:noProof/>
             </w:rPr>
-            <w:t>Bug # 1744</w:t>
+            <w:t>Bug # 2049</w:t>
           </w:r>
           <w:r>
             <w:rPr>
@@ -3749,7 +3737,7 @@
             <w:rPr>
               <w:noProof/>
             </w:rPr>
-            <w:instrText xml:space="preserve"> PAGEREF _Toc302736648 \h </w:instrText>
+            <w:instrText xml:space="preserve"> PAGEREF _Toc302741469 \h </w:instrText>
           </w:r>
           <w:r>
             <w:rPr>
@@ -3814,7 +3802,7 @@
             <w:rPr>
               <w:noProof/>
             </w:rPr>
-            <w:t>Bug # 1821</w:t>
+            <w:t>Bug # 2045</w:t>
           </w:r>
           <w:r>
             <w:rPr>
@@ -3832,7 +3820,7 @@
             <w:rPr>
               <w:noProof/>
             </w:rPr>
-            <w:instrText xml:space="preserve"> PAGEREF _Toc302736649 \h </w:instrText>
+            <w:instrText xml:space="preserve"> PAGEREF _Toc302741470 \h </w:instrText>
           </w:r>
           <w:r>
             <w:rPr>
@@ -3897,7 +3885,7 @@
             <w:rPr>
               <w:noProof/>
             </w:rPr>
-            <w:t>Bug # 1546</w:t>
+            <w:t>Bug # 2041</w:t>
           </w:r>
           <w:r>
             <w:rPr>
@@ -3915,7 +3903,7 @@
             <w:rPr>
               <w:noProof/>
             </w:rPr>
-            <w:instrText xml:space="preserve"> PAGEREF _Toc302736650 \h </w:instrText>
+            <w:instrText xml:space="preserve"> PAGEREF _Toc302741471 \h </w:instrText>
           </w:r>
           <w:r>
             <w:rPr>
@@ -3980,7 +3968,7 @@
             <w:rPr>
               <w:noProof/>
             </w:rPr>
-            <w:t>Bug # 1554</w:t>
+            <w:t>Bug # 1675</w:t>
           </w:r>
           <w:r>
             <w:rPr>
@@ -3998,7 +3986,7 @@
             <w:rPr>
               <w:noProof/>
             </w:rPr>
-            <w:instrText xml:space="preserve"> PAGEREF _Toc302736651 \h </w:instrText>
+            <w:instrText xml:space="preserve"> PAGEREF _Toc302741472 \h </w:instrText>
           </w:r>
           <w:r>
             <w:rPr>
@@ -4063,7 +4051,7 @@
             <w:rPr>
               <w:noProof/>
             </w:rPr>
-            <w:t>Bug # 1860</w:t>
+            <w:t>Bug # 1561</w:t>
           </w:r>
           <w:r>
             <w:rPr>
@@ -4081,7 +4069,7 @@
             <w:rPr>
               <w:noProof/>
             </w:rPr>
-            <w:instrText xml:space="preserve"> PAGEREF _Toc302736652 \h </w:instrText>
+            <w:instrText xml:space="preserve"> PAGEREF _Toc302741473 \h </w:instrText>
           </w:r>
           <w:r>
             <w:rPr>
@@ -4146,7 +4134,7 @@
             <w:rPr>
               <w:noProof/>
             </w:rPr>
-            <w:t>Bug # 1872</w:t>
+            <w:t>Bug # 2057</w:t>
           </w:r>
           <w:r>
             <w:rPr>
@@ -4164,7 +4152,7 @@
             <w:rPr>
               <w:noProof/>
             </w:rPr>
-            <w:instrText xml:space="preserve"> PAGEREF _Toc302736653 \h </w:instrText>
+            <w:instrText xml:space="preserve"> PAGEREF _Toc302741474 \h </w:instrText>
           </w:r>
           <w:r>
             <w:rPr>
@@ -4182,6 +4170,85 @@
               <w:noProof/>
             </w:rPr>
             <w:t>11</w:t>
+          </w:r>
+          <w:r>
+            <w:rPr>
+              <w:noProof/>
+            </w:rPr>
+            <w:fldChar w:fldCharType="end"/>
+          </w:r>
+        </w:p>
+        <w:p>
+          <w:pPr>
+            <w:pStyle w:val="TOC1"/>
+            <w:tabs>
+              <w:tab w:val="left" w:pos="438"/>
+              <w:tab w:val="right" w:leader="dot" w:pos="9010"/>
+            </w:tabs>
+            <w:rPr>
+              <w:rFonts w:eastAsiaTheme="minorEastAsia" w:cstheme="minorBidi"/>
+              <w:b w:val="0"/>
+              <w:noProof/>
+              <w:bdr w:val="none" w:sz="0" w:space="0" w:color="auto"/>
+              <w:lang w:val="en-IN" w:eastAsia="ja-JP"/>
+            </w:rPr>
+          </w:pPr>
+          <w:r>
+            <w:rPr>
+              <w:noProof/>
+            </w:rPr>
+            <w:t>8.</w:t>
+          </w:r>
+          <w:r>
+            <w:rPr>
+              <w:rFonts w:eastAsiaTheme="minorEastAsia" w:cstheme="minorBidi"/>
+              <w:b w:val="0"/>
+              <w:noProof/>
+              <w:bdr w:val="none" w:sz="0" w:space="0" w:color="auto"/>
+              <w:lang w:val="en-IN" w:eastAsia="ja-JP"/>
+            </w:rPr>
+            <w:tab/>
+          </w:r>
+          <w:r>
+            <w:rPr>
+              <w:noProof/>
+            </w:rPr>
+            <w:t>Known Issues and Problems</w:t>
+          </w:r>
+          <w:r>
+            <w:rPr>
+              <w:noProof/>
+            </w:rPr>
+            <w:tab/>
+          </w:r>
+          <w:r>
+            <w:rPr>
+              <w:noProof/>
+            </w:rPr>
+            <w:fldChar w:fldCharType="begin"/>
+          </w:r>
+          <w:r>
+            <w:rPr>
+              <w:noProof/>
+            </w:rPr>
+            <w:instrText xml:space="preserve"> PAGEREF _Toc302741475 \h </w:instrText>
+          </w:r>
+          <w:r>
+            <w:rPr>
+              <w:noProof/>
+            </w:rPr>
+          </w:r>
+          <w:r>
+            <w:rPr>
+              <w:noProof/>
+            </w:rPr>
+            <w:fldChar w:fldCharType="separate"/>
+          </w:r>
+          <w:r>
+            <w:rPr>
+              <w:noProof/>
+            </w:rPr>
+            <w:t>12</w:t>
           </w:r>
           <w:r>
             <w:rPr>
@@ -4211,7 +4278,7 @@
             <w:rPr>
               <w:noProof/>
             </w:rPr>
-            <w:t>7.8.</w:t>
+            <w:t>8.1.</w:t>
           </w:r>
           <w:r>
             <w:rPr>
@@ -4229,7 +4296,7 @@
             <w:rPr>
               <w:noProof/>
             </w:rPr>
-            <w:t>Bug # 1796</w:t>
+            <w:t>Issue # 1</w:t>
           </w:r>
           <w:r>
             <w:rPr>
@@ -4247,7 +4314,7 @@
             <w:rPr>
               <w:noProof/>
             </w:rPr>
-            <w:instrText xml:space="preserve"> PAGEREF _Toc302736654 \h </w:instrText>
+            <w:instrText xml:space="preserve"> PAGEREF _Toc302741476 \h </w:instrText>
           </w:r>
           <w:r>
             <w:rPr>
@@ -4264,7 +4331,7 @@
             <w:rPr>
               <w:noProof/>
             </w:rPr>
-            <w:t>11</w:t>
+            <w:t>12</w:t>
           </w:r>
           <w:r>
             <w:rPr>
@@ -4294,7 +4361,7 @@
             <w:rPr>
               <w:noProof/>
             </w:rPr>
-            <w:t>7.9.</w:t>
+            <w:t>8.2.</w:t>
           </w:r>
           <w:r>
             <w:rPr>
@@ -4312,7 +4379,7 @@
             <w:rPr>
               <w:noProof/>
             </w:rPr>
-            <w:t>Bug # 1779</w:t>
+            <w:t>Issue # 2</w:t>
           </w:r>
           <w:r>
             <w:rPr>
@@ -4330,169 +4397,7 @@
             <w:rPr>
               <w:noProof/>
             </w:rPr>
-            <w:instrText xml:space="preserve"> PAGEREF _Toc302736655 \h </w:instrText>
-          </w:r>
-          <w:r>
-            <w:rPr>
-              <w:noProof/>
-            </w:rPr>
-          </w:r>
-          <w:r>
-            <w:rPr>
-              <w:noProof/>
-            </w:rPr>
-            <w:fldChar w:fldCharType="separate"/>
-          </w:r>
-          <w:r>
-            <w:rPr>
-              <w:noProof/>
-            </w:rPr>
-            <w:t>11</w:t>
-          </w:r>
-          <w:r>
-            <w:rPr>
-              <w:noProof/>
-            </w:rPr>
-            <w:fldChar w:fldCharType="end"/>
-          </w:r>
-        </w:p>
-        <w:p>
-          <w:pPr>
-            <w:pStyle w:val="TOC2"/>
-            <w:tabs>
-              <w:tab w:val="left" w:pos="973"/>
-              <w:tab w:val="right" w:leader="dot" w:pos="9010"/>
-            </w:tabs>
-            <w:rPr>
-              <w:rFonts w:eastAsiaTheme="minorEastAsia" w:cstheme="minorBidi"/>
-              <w:b w:val="0"/>
-              <w:noProof/>
-              <w:sz w:val="24"/>
-              <w:szCs w:val="24"/>
-              <w:bdr w:val="none" w:sz="0" w:space="0" w:color="auto"/>
-              <w:lang w:val="en-IN" w:eastAsia="ja-JP"/>
-            </w:rPr>
-          </w:pPr>
-          <w:r>
-            <w:rPr>
-              <w:noProof/>
-            </w:rPr>
-            <w:t>7.10.</w:t>
-          </w:r>
-          <w:r>
-            <w:rPr>
-              <w:rFonts w:eastAsiaTheme="minorEastAsia" w:cstheme="minorBidi"/>
-              <w:b w:val="0"/>
-              <w:noProof/>
-              <w:sz w:val="24"/>
-              <w:szCs w:val="24"/>
-              <w:bdr w:val="none" w:sz="0" w:space="0" w:color="auto"/>
-              <w:lang w:val="en-IN" w:eastAsia="ja-JP"/>
-            </w:rPr>
-            <w:tab/>
-          </w:r>
-          <w:r>
-            <w:rPr>
-              <w:noProof/>
-            </w:rPr>
-            <w:t>Bug # 1905</w:t>
-          </w:r>
-          <w:r>
-            <w:rPr>
-              <w:noProof/>
-            </w:rPr>
-            <w:tab/>
-          </w:r>
-          <w:r>
-            <w:rPr>
-              <w:noProof/>
-            </w:rPr>
-            <w:fldChar w:fldCharType="begin"/>
-          </w:r>
-          <w:r>
-            <w:rPr>
-              <w:noProof/>
-            </w:rPr>
-            <w:instrText xml:space="preserve"> PAGEREF _Toc302736656 \h </w:instrText>
-          </w:r>
-          <w:r>
-            <w:rPr>
-              <w:noProof/>
-            </w:rPr>
-          </w:r>
-          <w:r>
-            <w:rPr>
-              <w:noProof/>
-            </w:rPr>
-            <w:fldChar w:fldCharType="separate"/>
-          </w:r>
-          <w:r>
-            <w:rPr>
-              <w:noProof/>
-            </w:rPr>
-            <w:t>11</w:t>
-          </w:r>
-          <w:r>
-            <w:rPr>
-              <w:noProof/>
-            </w:rPr>
-            <w:fldChar w:fldCharType="end"/>
-          </w:r>
-        </w:p>
-        <w:p>
-          <w:pPr>
-            <w:pStyle w:val="TOC1"/>
-            <w:tabs>
-              <w:tab w:val="left" w:pos="438"/>
-              <w:tab w:val="right" w:leader="dot" w:pos="9010"/>
-            </w:tabs>
-            <w:rPr>
-              <w:rFonts w:eastAsiaTheme="minorEastAsia" w:cstheme="minorBidi"/>
-              <w:b w:val="0"/>
-              <w:noProof/>
-              <w:bdr w:val="none" w:sz="0" w:space="0" w:color="auto"/>
-              <w:lang w:val="en-IN" w:eastAsia="ja-JP"/>
-            </w:rPr>
-          </w:pPr>
-          <w:r>
-            <w:rPr>
-              <w:noProof/>
-            </w:rPr>
-            <w:t>8.</w:t>
-          </w:r>
-          <w:r>
-            <w:rPr>
-              <w:rFonts w:eastAsiaTheme="minorEastAsia" w:cstheme="minorBidi"/>
-              <w:b w:val="0"/>
-              <w:noProof/>
-              <w:bdr w:val="none" w:sz="0" w:space="0" w:color="auto"/>
-              <w:lang w:val="en-IN" w:eastAsia="ja-JP"/>
-            </w:rPr>
-            <w:tab/>
-          </w:r>
-          <w:r>
-            <w:rPr>
-              <w:noProof/>
-            </w:rPr>
-            <w:t>Known Issues and Problems</w:t>
-          </w:r>
-          <w:r>
-            <w:rPr>
-              <w:noProof/>
-            </w:rPr>
-            <w:tab/>
-          </w:r>
-          <w:r>
-            <w:rPr>
-              <w:noProof/>
-            </w:rPr>
-            <w:fldChar w:fldCharType="begin"/>
-          </w:r>
-          <w:r>
-            <w:rPr>
-              <w:noProof/>
-            </w:rPr>
-            <w:instrText xml:space="preserve"> PAGEREF _Toc302736657 \h </w:instrText>
+            <w:instrText xml:space="preserve"> PAGEREF _Toc302741477 \h </w:instrText>
           </w:r>
           <w:r>
             <w:rPr>
@@ -4539,7 +4444,7 @@
             <w:rPr>
               <w:noProof/>
             </w:rPr>
-            <w:t>8.1.</w:t>
+            <w:t>8.3.</w:t>
           </w:r>
           <w:r>
             <w:rPr>
@@ -4557,7 +4462,7 @@
             <w:rPr>
               <w:noProof/>
             </w:rPr>
-            <w:t>Issue # 1</w:t>
+            <w:t>Issue # 3</w:t>
           </w:r>
           <w:r>
             <w:rPr>
@@ -4575,90 +4480,7 @@
             <w:rPr>
               <w:noProof/>
             </w:rPr>
-            <w:instrText xml:space="preserve"> PAGEREF _Toc302736658 \h </w:instrText>
-          </w:r>
-          <w:r>
-            <w:rPr>
-              <w:noProof/>
-            </w:rPr>
-          </w:r>
-          <w:r>
-            <w:rPr>
-              <w:noProof/>
-            </w:rPr>
-            <w:fldChar w:fldCharType="separate"/>
-          </w:r>
-          <w:r>
-            <w:rPr>
-              <w:noProof/>
-            </w:rPr>
-            <w:t>12</w:t>
-          </w:r>
-          <w:r>
-            <w:rPr>
-              <w:noProof/>
-            </w:rPr>
-            <w:fldChar w:fldCharType="end"/>
-          </w:r>
-        </w:p>
-        <w:p>
-          <w:pPr>
-            <w:pStyle w:val="TOC2"/>
-            <w:tabs>
-              <w:tab w:val="left" w:pos="843"/>
-              <w:tab w:val="right" w:leader="dot" w:pos="9010"/>
-            </w:tabs>
-            <w:rPr>
-              <w:rFonts w:eastAsiaTheme="minorEastAsia" w:cstheme="minorBidi"/>
-              <w:b w:val="0"/>
-              <w:noProof/>
-              <w:sz w:val="24"/>
-              <w:szCs w:val="24"/>
-              <w:bdr w:val="none" w:sz="0" w:space="0" w:color="auto"/>
-              <w:lang w:val="en-IN" w:eastAsia="ja-JP"/>
-            </w:rPr>
-          </w:pPr>
-          <w:r>
-            <w:rPr>
-              <w:noProof/>
-            </w:rPr>
-            <w:t>8.2.</w:t>
-          </w:r>
-          <w:r>
-            <w:rPr>
-              <w:rFonts w:eastAsiaTheme="minorEastAsia" w:cstheme="minorBidi"/>
-              <w:b w:val="0"/>
-              <w:noProof/>
-              <w:sz w:val="24"/>
-              <w:szCs w:val="24"/>
-              <w:bdr w:val="none" w:sz="0" w:space="0" w:color="auto"/>
-              <w:lang w:val="en-IN" w:eastAsia="ja-JP"/>
-            </w:rPr>
-            <w:tab/>
-          </w:r>
-          <w:r>
-            <w:rPr>
-              <w:noProof/>
-            </w:rPr>
-            <w:t>Issue # 2</w:t>
-          </w:r>
-          <w:r>
-            <w:rPr>
-              <w:noProof/>
-            </w:rPr>
-            <w:tab/>
-          </w:r>
-          <w:r>
-            <w:rPr>
-              <w:noProof/>
-            </w:rPr>
-            <w:fldChar w:fldCharType="begin"/>
-          </w:r>
-          <w:r>
-            <w:rPr>
-              <w:noProof/>
-            </w:rPr>
-            <w:instrText xml:space="preserve"> PAGEREF _Toc302736659 \h </w:instrText>
+            <w:instrText xml:space="preserve"> PAGEREF _Toc302741478 \h </w:instrText>
           </w:r>
           <w:r>
             <w:rPr>
@@ -4721,8 +4543,6 @@
           <w:szCs w:val="28"/>
         </w:rPr>
       </w:pPr>
-      <w:bookmarkStart w:id="0" w:name="_GoBack"/>
-      <w:bookmarkEnd w:id="0"/>
     </w:p>
     <w:p>
       <w:pPr>
@@ -4732,9 +4552,9 @@
           <w:rFonts w:eastAsia="Calibri" w:cs="Calibri"/>
         </w:rPr>
       </w:pPr>
-      <w:bookmarkStart w:id="1" w:name="_Ref388261854"/>
-      <w:bookmarkStart w:id="2" w:name="_Toc285811635"/>
-      <w:bookmarkStart w:id="3" w:name="_Toc302736622"/>
+      <w:bookmarkStart w:id="0" w:name="_Ref388261854"/>
+      <w:bookmarkStart w:id="1" w:name="_Toc285811635"/>
+      <w:bookmarkStart w:id="2" w:name="_Toc302741443"/>
       <w:r>
         <w:rPr>
           <w:lang w:val="fr-FR"/>
@@ -4742,9 +4562,9 @@
         <w:lastRenderedPageBreak/>
         <w:t>Introduction</w:t>
       </w:r>
+      <w:bookmarkEnd w:id="0"/>
       <w:bookmarkEnd w:id="1"/>
       <w:bookmarkEnd w:id="2"/>
-      <w:bookmarkEnd w:id="3"/>
     </w:p>
     <w:p>
       <w:pPr>
@@ -4832,17 +4652,18 @@
         <w:pStyle w:val="Heading1"/>
         <w:ind w:left="360"/>
       </w:pPr>
-      <w:bookmarkStart w:id="4" w:name="_Toc416134221"/>
-      <w:bookmarkStart w:id="5" w:name="_Toc416134818"/>
-      <w:bookmarkStart w:id="6" w:name="_Toc416135171"/>
-      <w:bookmarkStart w:id="7" w:name="_Toc416135932"/>
-      <w:bookmarkStart w:id="8" w:name="_Toc416137181"/>
-      <w:bookmarkStart w:id="9" w:name="_Toc416137321"/>
-      <w:bookmarkStart w:id="10" w:name="_Toc416137374"/>
-      <w:bookmarkStart w:id="11" w:name="_Toc416137428"/>
-      <w:bookmarkStart w:id="12" w:name="_Toc416137481"/>
-      <w:bookmarkStart w:id="13" w:name="_Toc285811636"/>
-      <w:bookmarkStart w:id="14" w:name="_Toc302736623"/>
+      <w:bookmarkStart w:id="3" w:name="_Toc416134221"/>
+      <w:bookmarkStart w:id="4" w:name="_Toc416134818"/>
+      <w:bookmarkStart w:id="5" w:name="_Toc416135171"/>
+      <w:bookmarkStart w:id="6" w:name="_Toc416135932"/>
+      <w:bookmarkStart w:id="7" w:name="_Toc416137181"/>
+      <w:bookmarkStart w:id="8" w:name="_Toc416137321"/>
+      <w:bookmarkStart w:id="9" w:name="_Toc416137374"/>
+      <w:bookmarkStart w:id="10" w:name="_Toc416137428"/>
+      <w:bookmarkStart w:id="11" w:name="_Toc416137481"/>
+      <w:bookmarkStart w:id="12" w:name="_Toc285811636"/>
+      <w:bookmarkStart w:id="13" w:name="_Toc302741444"/>
+      <w:bookmarkEnd w:id="3"/>
       <w:bookmarkEnd w:id="4"/>
       <w:bookmarkEnd w:id="5"/>
       <w:bookmarkEnd w:id="6"/>
@@ -4851,13 +4672,12 @@
       <w:bookmarkEnd w:id="9"/>
       <w:bookmarkEnd w:id="10"/>
       <w:bookmarkEnd w:id="11"/>
-      <w:bookmarkEnd w:id="12"/>
       <w:r>
         <w:lastRenderedPageBreak/>
         <w:t>Definition(s) and Abbreviation(s)</w:t>
       </w:r>
+      <w:bookmarkEnd w:id="12"/>
       <w:bookmarkEnd w:id="13"/>
-      <w:bookmarkEnd w:id="14"/>
     </w:p>
     <w:p>
       <w:pPr>
@@ -5537,8 +5357,8 @@
         <w:pStyle w:val="Heading1"/>
         <w:ind w:left="360"/>
       </w:pPr>
-      <w:bookmarkStart w:id="15" w:name="_Toc285811637"/>
-      <w:bookmarkStart w:id="16" w:name="_Toc302736624"/>
+      <w:bookmarkStart w:id="14" w:name="_Toc285811637"/>
+      <w:bookmarkStart w:id="15" w:name="_Toc302741445"/>
       <w:r>
         <w:lastRenderedPageBreak/>
         <w:t>App Version</w:t>
@@ -5549,7 +5369,7 @@
       <w:r>
         <w:t xml:space="preserve"> and Documents</w:t>
       </w:r>
-      <w:bookmarkEnd w:id="16"/>
+      <w:bookmarkEnd w:id="15"/>
     </w:p>
     <w:p>
       <w:pPr>
@@ -6463,12 +6283,12 @@
         <w:pStyle w:val="Heading1"/>
         <w:ind w:left="360"/>
       </w:pPr>
-      <w:bookmarkStart w:id="17" w:name="_Toc302736625"/>
+      <w:bookmarkStart w:id="16" w:name="_Toc302741446"/>
       <w:r>
         <w:lastRenderedPageBreak/>
         <w:t>Supported SR Devices</w:t>
       </w:r>
-      <w:bookmarkEnd w:id="17"/>
+      <w:bookmarkEnd w:id="16"/>
     </w:p>
     <w:p>
       <w:pPr>
@@ -8385,14 +8205,14 @@
         <w:pStyle w:val="Heading1"/>
         <w:ind w:left="360"/>
       </w:pPr>
-      <w:bookmarkStart w:id="18" w:name="_Toc302734500"/>
-      <w:bookmarkStart w:id="19" w:name="_Toc302736626"/>
+      <w:bookmarkStart w:id="17" w:name="_Toc302734500"/>
+      <w:bookmarkStart w:id="18" w:name="_Toc302741447"/>
       <w:r>
         <w:lastRenderedPageBreak/>
         <w:t>Release Features</w:t>
       </w:r>
+      <w:bookmarkEnd w:id="17"/>
       <w:bookmarkEnd w:id="18"/>
-      <w:bookmarkEnd w:id="19"/>
       <w:r>
         <w:t xml:space="preserve"> </w:t>
       </w:r>
@@ -8401,13 +8221,14 @@
       <w:pPr>
         <w:pStyle w:val="Heading2"/>
       </w:pPr>
-      <w:bookmarkStart w:id="20" w:name="_Toc302734501"/>
-      <w:bookmarkStart w:id="21" w:name="_Toc302736627"/>
+      <w:bookmarkStart w:id="19" w:name="_Toc302734501"/>
+      <w:bookmarkStart w:id="20" w:name="_Toc302741448"/>
+      <w:bookmarkStart w:id="21" w:name="_GoBack"/>
       <w:r>
         <w:t>Add Support for New Keeler Hardware</w:t>
       </w:r>
+      <w:bookmarkEnd w:id="19"/>
       <w:bookmarkEnd w:id="20"/>
-      <w:bookmarkEnd w:id="21"/>
     </w:p>
     <w:p>
       <w:pPr>
@@ -8446,7 +8267,7 @@
         <w:pStyle w:val="Heading2"/>
       </w:pPr>
       <w:bookmarkStart w:id="22" w:name="_Toc302734502"/>
-      <w:bookmarkStart w:id="23" w:name="_Toc302736628"/>
+      <w:bookmarkStart w:id="23" w:name="_Toc302741449"/>
       <w:r>
         <w:t>On Line FAQ</w:t>
       </w:r>
@@ -8490,7 +8311,7 @@
         <w:pStyle w:val="Heading2"/>
       </w:pPr>
       <w:bookmarkStart w:id="24" w:name="_Toc302734503"/>
-      <w:bookmarkStart w:id="25" w:name="_Toc302736629"/>
+      <w:bookmarkStart w:id="25" w:name="_Toc302741450"/>
       <w:r>
         <w:t>Firmware Upgrade in Single Click</w:t>
       </w:r>
@@ -8519,7 +8340,7 @@
         <w:pStyle w:val="Heading2"/>
       </w:pPr>
       <w:bookmarkStart w:id="26" w:name="_Toc302734504"/>
-      <w:bookmarkStart w:id="27" w:name="_Toc302736630"/>
+      <w:bookmarkStart w:id="27" w:name="_Toc302741451"/>
       <w:r>
         <w:t>Remember Me Option</w:t>
       </w:r>
@@ -8545,7 +8366,7 @@
         <w:pStyle w:val="Heading2"/>
       </w:pPr>
       <w:bookmarkStart w:id="28" w:name="_Toc302734505"/>
-      <w:bookmarkStart w:id="29" w:name="_Toc302736631"/>
+      <w:bookmarkStart w:id="29" w:name="_Toc302741452"/>
       <w:r>
         <w:t>Confirm Password</w:t>
       </w:r>
@@ -8589,7 +8410,7 @@
         <w:pStyle w:val="Heading2"/>
       </w:pPr>
       <w:bookmarkStart w:id="30" w:name="_Toc302734506"/>
-      <w:bookmarkStart w:id="31" w:name="_Toc302736632"/>
+      <w:bookmarkStart w:id="31" w:name="_Toc302741453"/>
       <w:r>
         <w:t>Submit an Issue</w:t>
       </w:r>
@@ -8621,7 +8442,7 @@
         <w:pStyle w:val="Heading2"/>
       </w:pPr>
       <w:bookmarkStart w:id="32" w:name="_Toc302734507"/>
-      <w:bookmarkStart w:id="33" w:name="_Toc302736633"/>
+      <w:bookmarkStart w:id="33" w:name="_Toc302741454"/>
       <w:r>
         <w:t>Initial Padlock support</w:t>
       </w:r>
@@ -8653,7 +8474,7 @@
         <w:pStyle w:val="Heading2"/>
       </w:pPr>
       <w:bookmarkStart w:id="34" w:name="_Toc302734508"/>
-      <w:bookmarkStart w:id="35" w:name="_Toc302736634"/>
+      <w:bookmarkStart w:id="35" w:name="_Toc302741455"/>
       <w:r>
         <w:t>SR Bridge Listing on Devices Screen</w:t>
       </w:r>
@@ -8685,7 +8506,7 @@
         <w:pStyle w:val="Heading2"/>
       </w:pPr>
       <w:bookmarkStart w:id="36" w:name="_Toc302734509"/>
-      <w:bookmarkStart w:id="37" w:name="_Toc302736635"/>
+      <w:bookmarkStart w:id="37" w:name="_Toc302741456"/>
       <w:r>
         <w:t>Firmware Upgrade of SR Bridge using SR Smart App</w:t>
       </w:r>
@@ -8731,7 +8552,7 @@
         <w:pStyle w:val="Heading2"/>
       </w:pPr>
       <w:bookmarkStart w:id="38" w:name="_Toc302734510"/>
-      <w:bookmarkStart w:id="39" w:name="_Toc302736636"/>
+      <w:bookmarkStart w:id="39" w:name="_Toc302741457"/>
       <w:r>
         <w:t>Device Diagnostics</w:t>
       </w:r>
@@ -8763,7 +8584,7 @@
         <w:pStyle w:val="Heading2"/>
       </w:pPr>
       <w:bookmarkStart w:id="40" w:name="_Toc302734511"/>
-      <w:bookmarkStart w:id="41" w:name="_Toc302736637"/>
+      <w:bookmarkStart w:id="41" w:name="_Toc302741458"/>
       <w:r>
         <w:t>Battery Information</w:t>
       </w:r>
@@ -8795,7 +8616,7 @@
         <w:pStyle w:val="Heading2"/>
       </w:pPr>
       <w:bookmarkStart w:id="42" w:name="_Toc302734512"/>
-      <w:bookmarkStart w:id="43" w:name="_Toc302736638"/>
+      <w:bookmarkStart w:id="43" w:name="_Toc302741459"/>
       <w:r>
         <w:lastRenderedPageBreak/>
         <w:t>Pop up messages updated</w:t>
@@ -8816,6 +8637,7 @@
         </w:rPr>
         <w:t>Messages and alerts are updated. Alias name will be displayed instead of generic name like SR Device.</w:t>
       </w:r>
+      <w:bookmarkEnd w:id="21"/>
     </w:p>
     <w:p>
       <w:pPr>
@@ -8836,7 +8658,7 @@
         <w:pStyle w:val="Heading1"/>
         <w:ind w:left="360"/>
       </w:pPr>
-      <w:bookmarkStart w:id="45" w:name="_Toc302736639"/>
+      <w:bookmarkStart w:id="45" w:name="_Toc302741460"/>
       <w:r>
         <w:lastRenderedPageBreak/>
         <w:t>Enhancements</w:t>
@@ -8849,7 +8671,7 @@
         <w:pStyle w:val="Heading2"/>
       </w:pPr>
       <w:bookmarkStart w:id="46" w:name="_Toc302734514"/>
-      <w:bookmarkStart w:id="47" w:name="_Toc302736640"/>
+      <w:bookmarkStart w:id="47" w:name="_Toc302741461"/>
       <w:r>
         <w:t>Choose Existing Account Flow</w:t>
       </w:r>
@@ -8875,7 +8697,7 @@
         <w:pStyle w:val="Heading2"/>
       </w:pPr>
       <w:bookmarkStart w:id="48" w:name="_Toc302734515"/>
-      <w:bookmarkStart w:id="49" w:name="_Toc302736641"/>
+      <w:bookmarkStart w:id="49" w:name="_Toc302741462"/>
       <w:r>
         <w:t>Settings Screen Flow</w:t>
       </w:r>
@@ -8913,7 +8735,7 @@
         <w:pStyle w:val="Heading2"/>
       </w:pPr>
       <w:bookmarkStart w:id="50" w:name="_Toc302734516"/>
-      <w:bookmarkStart w:id="51" w:name="_Toc302736642"/>
+      <w:bookmarkStart w:id="51" w:name="_Toc302741463"/>
       <w:r>
         <w:t>Guest User rights</w:t>
       </w:r>
@@ -8939,7 +8761,7 @@
         <w:pStyle w:val="Heading2"/>
       </w:pPr>
       <w:bookmarkStart w:id="52" w:name="_Toc302734517"/>
-      <w:bookmarkStart w:id="53" w:name="_Toc302736643"/>
+      <w:bookmarkStart w:id="53" w:name="_Toc302741464"/>
       <w:r>
         <w:t>Remove Admin PIN</w:t>
       </w:r>
@@ -8965,7 +8787,7 @@
         <w:pStyle w:val="Heading2"/>
       </w:pPr>
       <w:bookmarkStart w:id="54" w:name="_Toc302734518"/>
-      <w:bookmarkStart w:id="55" w:name="_Toc302736644"/>
+      <w:bookmarkStart w:id="55" w:name="_Toc302741465"/>
       <w:r>
         <w:t>Device Diagnostics for GDO</w:t>
       </w:r>
@@ -8991,7 +8813,7 @@
         <w:pStyle w:val="Heading2"/>
       </w:pPr>
       <w:bookmarkStart w:id="56" w:name="_Toc302734519"/>
-      <w:bookmarkStart w:id="57" w:name="_Toc302736645"/>
+      <w:bookmarkStart w:id="57" w:name="_Toc302741466"/>
       <w:r>
         <w:t>Firmware Upgrade as new SDK 07.02</w:t>
       </w:r>
@@ -9059,7 +8881,7 @@
         </w:rPr>
       </w:pPr>
     </w:p>
-    <w:bookmarkEnd w:id="15"/>
+    <w:bookmarkEnd w:id="14"/>
     <w:p>
       <w:pPr>
         <w:pStyle w:val="Body"/>
@@ -9142,7 +8964,7 @@
         <w:pStyle w:val="Heading1"/>
         <w:ind w:left="360"/>
       </w:pPr>
-      <w:bookmarkStart w:id="58" w:name="_Toc302736646"/>
+      <w:bookmarkStart w:id="58" w:name="_Toc302741467"/>
       <w:r>
         <w:lastRenderedPageBreak/>
         <w:t xml:space="preserve">Bug </w:t>
@@ -9156,9 +8978,15 @@
       <w:pPr>
         <w:pStyle w:val="Heading2"/>
       </w:pPr>
-      <w:bookmarkStart w:id="59" w:name="_Toc302736647"/>
+      <w:bookmarkStart w:id="59" w:name="_Toc302741468"/>
       <w:r>
-        <w:t>Bug # 01 (Customer/Field Bug)</w:t>
+        <w:t xml:space="preserve">Bug # </w:t>
+      </w:r>
+      <w:r>
+        <w:t>1</w:t>
+      </w:r>
+      <w:r>
+        <w:t xml:space="preserve"> (Customer/Field Bug)</w:t>
       </w:r>
       <w:bookmarkEnd w:id="59"/>
     </w:p>
@@ -9173,19 +9001,37 @@
         <w:rPr>
           <w:rFonts w:asciiTheme="majorHAnsi" w:hAnsiTheme="majorHAnsi"/>
         </w:rPr>
-        <w:t>Samsung S6 could not connect with any SR Device.</w:t>
+        <w:t>LG MS595</w:t>
+      </w:r>
+      <w:r>
+        <w:rPr>
+          <w:rFonts w:asciiTheme="majorHAnsi" w:hAnsiTheme="majorHAnsi"/>
+        </w:rPr>
+        <w:t xml:space="preserve"> </w:t>
+      </w:r>
+      <w:r>
+        <w:rPr>
+          <w:rFonts w:asciiTheme="majorHAnsi" w:hAnsiTheme="majorHAnsi"/>
+        </w:rPr>
+        <w:t>mobile device has not scroll view enabled in choose existing account</w:t>
+      </w:r>
+      <w:r>
+        <w:rPr>
+          <w:rFonts w:asciiTheme="majorHAnsi" w:hAnsiTheme="majorHAnsi"/>
+        </w:rPr>
+        <w:t>.</w:t>
       </w:r>
     </w:p>
     <w:p>
       <w:pPr>
         <w:pStyle w:val="Heading2"/>
       </w:pPr>
-      <w:bookmarkStart w:id="60" w:name="_Toc302736648"/>
+      <w:bookmarkStart w:id="60" w:name="_Toc302741469"/>
       <w:r>
         <w:t xml:space="preserve">Bug # </w:t>
       </w:r>
       <w:r>
-        <w:t>1744</w:t>
+        <w:t>2049</w:t>
       </w:r>
       <w:bookmarkEnd w:id="60"/>
     </w:p>
@@ -9200,43 +9046,13 @@
         <w:rPr>
           <w:rFonts w:asciiTheme="majorHAnsi" w:hAnsiTheme="majorHAnsi"/>
         </w:rPr>
-        <w:t xml:space="preserve">Mobile </w:t>
+        <w:t>"Auto Lock Timer" setting cannot</w:t>
       </w:r>
       <w:r>
         <w:rPr>
           <w:rFonts w:asciiTheme="majorHAnsi" w:hAnsiTheme="majorHAnsi"/>
         </w:rPr>
-        <w:t>can</w:t>
-      </w:r>
-      <w:r>
-        <w:rPr>
-          <w:rFonts w:asciiTheme="majorHAnsi" w:hAnsiTheme="majorHAnsi"/>
-        </w:rPr>
-        <w:t>not read l</w:t>
-      </w:r>
-      <w:r>
-        <w:rPr>
-          <w:rFonts w:asciiTheme="majorHAnsi" w:hAnsiTheme="majorHAnsi"/>
-        </w:rPr>
-        <w:t xml:space="preserve">ocal read audit trail </w:t>
-      </w:r>
-      <w:r>
-        <w:rPr>
-          <w:rFonts w:asciiTheme="majorHAnsi" w:hAnsiTheme="majorHAnsi"/>
-        </w:rPr>
-        <w:t>from</w:t>
-      </w:r>
-      <w:r>
-        <w:rPr>
-          <w:rFonts w:asciiTheme="majorHAnsi" w:hAnsiTheme="majorHAnsi"/>
-        </w:rPr>
-        <w:t xml:space="preserve"> GDO</w:t>
-      </w:r>
-      <w:r>
-        <w:rPr>
-          <w:rFonts w:asciiTheme="majorHAnsi" w:hAnsiTheme="majorHAnsi"/>
-        </w:rPr>
-        <w:t xml:space="preserve"> Device</w:t>
+        <w:t xml:space="preserve"> update Auto Lock time for Keeler device</w:t>
       </w:r>
       <w:r>
         <w:rPr>
@@ -9249,12 +9065,12 @@
       <w:pPr>
         <w:pStyle w:val="Heading2"/>
       </w:pPr>
-      <w:bookmarkStart w:id="61" w:name="_Toc302736649"/>
+      <w:bookmarkStart w:id="61" w:name="_Toc302741470"/>
       <w:r>
         <w:t xml:space="preserve">Bug # </w:t>
       </w:r>
       <w:r>
-        <w:t>1821</w:t>
+        <w:t>2045</w:t>
       </w:r>
       <w:bookmarkEnd w:id="61"/>
     </w:p>
@@ -9269,79 +9085,7 @@
         <w:rPr>
           <w:rFonts w:asciiTheme="majorHAnsi" w:hAnsiTheme="majorHAnsi"/>
         </w:rPr>
-        <w:t xml:space="preserve">It should display warning message if close operation is in progress and user </w:t>
-      </w:r>
-      <w:r>
-        <w:rPr>
-          <w:rFonts w:asciiTheme="majorHAnsi" w:hAnsiTheme="majorHAnsi"/>
-        </w:rPr>
-        <w:t>tries to</w:t>
-      </w:r>
-      <w:r>
-        <w:rPr>
-          <w:rFonts w:asciiTheme="majorHAnsi" w:hAnsiTheme="majorHAnsi"/>
-        </w:rPr>
-        <w:t xml:space="preserve"> </w:t>
-      </w:r>
-      <w:r>
-        <w:rPr>
-          <w:rFonts w:asciiTheme="majorHAnsi" w:hAnsiTheme="majorHAnsi"/>
-        </w:rPr>
-        <w:t>execute “</w:t>
-      </w:r>
-      <w:r>
-        <w:rPr>
-          <w:rFonts w:asciiTheme="majorHAnsi" w:hAnsiTheme="majorHAnsi"/>
-        </w:rPr>
-        <w:t>open</w:t>
-      </w:r>
-      <w:r>
-        <w:rPr>
-          <w:rFonts w:asciiTheme="majorHAnsi" w:hAnsiTheme="majorHAnsi"/>
-        </w:rPr>
-        <w:t>”</w:t>
-      </w:r>
-      <w:r>
-        <w:rPr>
-          <w:rFonts w:asciiTheme="majorHAnsi" w:hAnsiTheme="majorHAnsi"/>
-        </w:rPr>
-        <w:t xml:space="preserve"> request within 5 seconds </w:t>
-      </w:r>
-      <w:r>
-        <w:rPr>
-          <w:rFonts w:asciiTheme="majorHAnsi" w:hAnsiTheme="majorHAnsi"/>
-        </w:rPr>
-        <w:t>from</w:t>
-      </w:r>
-      <w:r>
-        <w:rPr>
-          <w:rFonts w:asciiTheme="majorHAnsi" w:hAnsiTheme="majorHAnsi"/>
-        </w:rPr>
-        <w:t xml:space="preserve"> </w:t>
-      </w:r>
-      <w:r>
-        <w:rPr>
-          <w:rFonts w:asciiTheme="majorHAnsi" w:hAnsiTheme="majorHAnsi"/>
-        </w:rPr>
-        <w:t>“</w:t>
-      </w:r>
-      <w:r>
-        <w:rPr>
-          <w:rFonts w:asciiTheme="majorHAnsi" w:hAnsiTheme="majorHAnsi"/>
-        </w:rPr>
-        <w:t>close</w:t>
-      </w:r>
-      <w:r>
-        <w:rPr>
-          <w:rFonts w:asciiTheme="majorHAnsi" w:hAnsiTheme="majorHAnsi"/>
-        </w:rPr>
-        <w:t>”</w:t>
-      </w:r>
-      <w:r>
-        <w:rPr>
-          <w:rFonts w:asciiTheme="majorHAnsi" w:hAnsiTheme="majorHAnsi"/>
-        </w:rPr>
-        <w:t xml:space="preserve"> operation</w:t>
+        <w:t>Sound Notification settings should not display for SR Bridge</w:t>
       </w:r>
       <w:r>
         <w:rPr>
@@ -9354,21 +9098,18 @@
       <w:pPr>
         <w:pStyle w:val="Heading2"/>
       </w:pPr>
-      <w:bookmarkStart w:id="62" w:name="_Toc302736650"/>
+      <w:bookmarkStart w:id="62" w:name="_Toc302741471"/>
       <w:r>
-        <w:t>Bug # 1</w:t>
+        <w:t xml:space="preserve">Bug # </w:t>
       </w:r>
       <w:r>
-        <w:t>54</w:t>
-      </w:r>
-      <w:r>
-        <w:t>6</w:t>
+        <w:t>2041</w:t>
       </w:r>
       <w:bookmarkEnd w:id="62"/>
     </w:p>
     <w:p>
       <w:pPr>
-        <w:ind w:left="709"/>
+        <w:ind w:left="720"/>
         <w:rPr>
           <w:rFonts w:asciiTheme="majorHAnsi" w:hAnsiTheme="majorHAnsi"/>
         </w:rPr>
@@ -9377,31 +9118,31 @@
         <w:rPr>
           <w:rFonts w:asciiTheme="majorHAnsi" w:hAnsiTheme="majorHAnsi"/>
         </w:rPr>
-        <w:t xml:space="preserve">Firmware upgrade </w:t>
+        <w:t>When</w:t>
       </w:r>
       <w:r>
         <w:rPr>
           <w:rFonts w:asciiTheme="majorHAnsi" w:hAnsiTheme="majorHAnsi"/>
         </w:rPr>
-        <w:t>feature</w:t>
+        <w:t xml:space="preserve"> user click</w:t>
       </w:r>
       <w:r>
         <w:rPr>
           <w:rFonts w:asciiTheme="majorHAnsi" w:hAnsiTheme="majorHAnsi"/>
         </w:rPr>
-        <w:t xml:space="preserve"> is not working in Galaxy S4 </w:t>
+        <w:t>s</w:t>
       </w:r>
       <w:r>
         <w:rPr>
           <w:rFonts w:asciiTheme="majorHAnsi" w:hAnsiTheme="majorHAnsi"/>
         </w:rPr>
-        <w:t>Smartphone</w:t>
+        <w:t xml:space="preserve"> on "FAQ" from help option then it will prompt </w:t>
       </w:r>
       <w:r>
         <w:rPr>
           <w:rFonts w:asciiTheme="majorHAnsi" w:hAnsiTheme="majorHAnsi"/>
         </w:rPr>
-        <w:t xml:space="preserve"> (Lollipop 5.0.1)</w:t>
+        <w:t>email id and password</w:t>
       </w:r>
       <w:r>
         <w:rPr>
@@ -9414,12 +9155,12 @@
       <w:pPr>
         <w:pStyle w:val="Heading2"/>
       </w:pPr>
-      <w:bookmarkStart w:id="63" w:name="_Toc302736651"/>
+      <w:bookmarkStart w:id="63" w:name="_Toc302741472"/>
       <w:r>
-        <w:t>Bug # 1</w:t>
+        <w:t xml:space="preserve">Bug # </w:t>
       </w:r>
       <w:r>
-        <w:t>554</w:t>
+        <w:t>1675</w:t>
       </w:r>
       <w:bookmarkEnd w:id="63"/>
     </w:p>
@@ -9434,49 +9175,31 @@
         <w:rPr>
           <w:rFonts w:asciiTheme="majorHAnsi" w:hAnsiTheme="majorHAnsi"/>
         </w:rPr>
-        <w:t xml:space="preserve">User cannot start firmware upgrade again if </w:t>
+        <w:t>After successfully validation process, "Accept Invitation" screen displays for 3 to 4 seconds &amp; then redirect to "Home Screen"</w:t>
       </w:r>
       <w:r>
         <w:rPr>
           <w:rFonts w:asciiTheme="majorHAnsi" w:hAnsiTheme="majorHAnsi"/>
         </w:rPr>
-        <w:t xml:space="preserve">the </w:t>
-      </w:r>
-      <w:r>
-        <w:rPr>
-          <w:rFonts w:asciiTheme="majorHAnsi" w:hAnsiTheme="majorHAnsi"/>
-        </w:rPr>
-        <w:t xml:space="preserve">user has </w:t>
-      </w:r>
-      <w:r>
-        <w:rPr>
-          <w:rFonts w:asciiTheme="majorHAnsi" w:hAnsiTheme="majorHAnsi"/>
-        </w:rPr>
-        <w:t>clicked on</w:t>
-      </w:r>
-      <w:r>
-        <w:rPr>
-          <w:rFonts w:asciiTheme="majorHAnsi" w:hAnsiTheme="majorHAnsi"/>
-        </w:rPr>
-        <w:t xml:space="preserve"> cancel button during earlier process.</w:t>
+        <w:t>.</w:t>
       </w:r>
     </w:p>
     <w:p>
       <w:pPr>
         <w:pStyle w:val="Heading2"/>
       </w:pPr>
-      <w:bookmarkStart w:id="64" w:name="_Toc302736652"/>
+      <w:bookmarkStart w:id="64" w:name="_Toc302741473"/>
       <w:r>
-        <w:t>Bug # 1</w:t>
+        <w:t xml:space="preserve">Bug # </w:t>
       </w:r>
       <w:r>
-        <w:t>860</w:t>
+        <w:t>1561</w:t>
       </w:r>
       <w:bookmarkEnd w:id="64"/>
     </w:p>
     <w:p>
       <w:pPr>
-        <w:ind w:left="709"/>
+        <w:ind w:left="720"/>
         <w:rPr>
           <w:rFonts w:asciiTheme="majorHAnsi" w:hAnsiTheme="majorHAnsi"/>
         </w:rPr>
@@ -9485,145 +9208,7 @@
         <w:rPr>
           <w:rFonts w:asciiTheme="majorHAnsi" w:hAnsiTheme="majorHAnsi"/>
         </w:rPr>
-        <w:t xml:space="preserve">App </w:t>
-      </w:r>
-      <w:r>
-        <w:rPr>
-          <w:rFonts w:asciiTheme="majorHAnsi" w:hAnsiTheme="majorHAnsi"/>
-        </w:rPr>
-        <w:t>Crash -</w:t>
-      </w:r>
-      <w:r>
-        <w:rPr>
-          <w:rFonts w:asciiTheme="majorHAnsi" w:hAnsiTheme="majorHAnsi"/>
-        </w:rPr>
-        <w:t xml:space="preserve"> when </w:t>
-      </w:r>
-      <w:r>
-        <w:rPr>
-          <w:rFonts w:asciiTheme="majorHAnsi" w:hAnsiTheme="majorHAnsi"/>
-        </w:rPr>
-        <w:t xml:space="preserve">a </w:t>
-      </w:r>
-      <w:r>
-        <w:rPr>
-          <w:rFonts w:asciiTheme="majorHAnsi" w:hAnsiTheme="majorHAnsi"/>
-        </w:rPr>
-        <w:t xml:space="preserve">user </w:t>
-      </w:r>
-      <w:r>
-        <w:rPr>
-          <w:rFonts w:asciiTheme="majorHAnsi" w:hAnsiTheme="majorHAnsi"/>
-        </w:rPr>
-        <w:t>clicks on</w:t>
-      </w:r>
-      <w:r>
-        <w:rPr>
-          <w:rFonts w:asciiTheme="majorHAnsi" w:hAnsiTheme="majorHAnsi"/>
-        </w:rPr>
-        <w:t xml:space="preserve"> </w:t>
-      </w:r>
-      <w:r>
-        <w:rPr>
-          <w:rFonts w:asciiTheme="majorHAnsi" w:hAnsiTheme="majorHAnsi"/>
-        </w:rPr>
-        <w:t>“</w:t>
-      </w:r>
-      <w:r>
-        <w:rPr>
-          <w:rFonts w:asciiTheme="majorHAnsi" w:hAnsiTheme="majorHAnsi"/>
-        </w:rPr>
-        <w:t>Status All</w:t>
-      </w:r>
-      <w:r>
-        <w:rPr>
-          <w:rFonts w:asciiTheme="majorHAnsi" w:hAnsiTheme="majorHAnsi"/>
-        </w:rPr>
-        <w:t>”</w:t>
-      </w:r>
-      <w:r>
-        <w:rPr>
-          <w:rFonts w:asciiTheme="majorHAnsi" w:hAnsiTheme="majorHAnsi"/>
-        </w:rPr>
-        <w:t xml:space="preserve"> </w:t>
-      </w:r>
-      <w:r>
-        <w:rPr>
-          <w:rFonts w:asciiTheme="majorHAnsi" w:hAnsiTheme="majorHAnsi"/>
-        </w:rPr>
-        <w:t>button,</w:t>
-      </w:r>
-      <w:r>
-        <w:rPr>
-          <w:rFonts w:asciiTheme="majorHAnsi" w:hAnsiTheme="majorHAnsi"/>
-        </w:rPr>
-        <w:t xml:space="preserve"> </w:t>
-      </w:r>
-      <w:r>
-        <w:rPr>
-          <w:rFonts w:asciiTheme="majorHAnsi" w:hAnsiTheme="majorHAnsi"/>
-        </w:rPr>
-        <w:t xml:space="preserve">and during </w:t>
-      </w:r>
-      <w:r>
-        <w:rPr>
-          <w:rFonts w:asciiTheme="majorHAnsi" w:hAnsiTheme="majorHAnsi"/>
-        </w:rPr>
-        <w:t xml:space="preserve">the </w:t>
-      </w:r>
-      <w:r>
-        <w:rPr>
-          <w:rFonts w:asciiTheme="majorHAnsi" w:hAnsiTheme="majorHAnsi"/>
-        </w:rPr>
-        <w:t>operation if</w:t>
-      </w:r>
-      <w:r>
-        <w:rPr>
-          <w:rFonts w:asciiTheme="majorHAnsi" w:hAnsiTheme="majorHAnsi"/>
-        </w:rPr>
-        <w:t xml:space="preserve"> </w:t>
-      </w:r>
-      <w:r>
-        <w:rPr>
-          <w:rFonts w:asciiTheme="majorHAnsi" w:hAnsiTheme="majorHAnsi"/>
-        </w:rPr>
-        <w:t>a</w:t>
-      </w:r>
-      <w:r>
-        <w:rPr>
-          <w:rFonts w:asciiTheme="majorHAnsi" w:hAnsiTheme="majorHAnsi"/>
-        </w:rPr>
-        <w:t xml:space="preserve"> </w:t>
-      </w:r>
-      <w:r>
-        <w:rPr>
-          <w:rFonts w:asciiTheme="majorHAnsi" w:hAnsiTheme="majorHAnsi"/>
-        </w:rPr>
-        <w:t xml:space="preserve">new </w:t>
-      </w:r>
-      <w:r>
-        <w:rPr>
-          <w:rFonts w:asciiTheme="majorHAnsi" w:hAnsiTheme="majorHAnsi"/>
-        </w:rPr>
-        <w:t xml:space="preserve">device </w:t>
-      </w:r>
-      <w:r>
-        <w:rPr>
-          <w:rFonts w:asciiTheme="majorHAnsi" w:hAnsiTheme="majorHAnsi"/>
-        </w:rPr>
-        <w:t>is added in user’s account through</w:t>
-      </w:r>
-      <w:r>
-        <w:rPr>
-          <w:rFonts w:asciiTheme="majorHAnsi" w:hAnsiTheme="majorHAnsi"/>
-        </w:rPr>
-        <w:t xml:space="preserve"> background</w:t>
-      </w:r>
-      <w:r>
-        <w:rPr>
-          <w:rFonts w:asciiTheme="majorHAnsi" w:hAnsiTheme="majorHAnsi"/>
-        </w:rPr>
-        <w:t xml:space="preserve"> thread</w:t>
+        <w:t>"Home Screen" with camera option enabled is not start not displaying without kill/close App</w:t>
       </w:r>
       <w:r>
         <w:rPr>
@@ -9636,15 +9221,18 @@
       <w:pPr>
         <w:pStyle w:val="Heading2"/>
       </w:pPr>
-      <w:bookmarkStart w:id="65" w:name="_Toc302736653"/>
+      <w:bookmarkStart w:id="65" w:name="_Toc302741474"/>
       <w:r>
-        <w:t>Bug # 1872</w:t>
+        <w:t xml:space="preserve">Bug # </w:t>
+      </w:r>
+      <w:r>
+        <w:t>2057</w:t>
       </w:r>
       <w:bookmarkEnd w:id="65"/>
     </w:p>
     <w:p>
       <w:pPr>
-        <w:ind w:left="709"/>
+        <w:ind w:left="720"/>
         <w:rPr>
           <w:rFonts w:asciiTheme="majorHAnsi" w:hAnsiTheme="majorHAnsi"/>
         </w:rPr>
@@ -9653,13 +9241,7 @@
         <w:rPr>
           <w:rFonts w:asciiTheme="majorHAnsi" w:hAnsiTheme="majorHAnsi"/>
         </w:rPr>
-        <w:t>Remote Mode</w:t>
-      </w:r>
-      <w:r>
-        <w:rPr>
-          <w:rFonts w:asciiTheme="majorHAnsi" w:hAnsiTheme="majorHAnsi"/>
-        </w:rPr>
-        <w:t xml:space="preserve"> -</w:t>
+        <w:t>Battery Display</w:t>
       </w:r>
       <w:r>
         <w:rPr>
@@ -9671,127 +9253,7 @@
         <w:rPr>
           <w:rFonts w:asciiTheme="majorHAnsi" w:hAnsiTheme="majorHAnsi"/>
         </w:rPr>
-        <w:t>if</w:t>
-      </w:r>
-      <w:r>
-        <w:rPr>
-          <w:rFonts w:asciiTheme="majorHAnsi" w:hAnsiTheme="majorHAnsi"/>
-        </w:rPr>
-        <w:t xml:space="preserve"> user PIN </w:t>
-      </w:r>
-      <w:r>
-        <w:rPr>
-          <w:rFonts w:asciiTheme="majorHAnsi" w:hAnsiTheme="majorHAnsi"/>
-        </w:rPr>
-        <w:t xml:space="preserve">feature </w:t>
-      </w:r>
-      <w:r>
-        <w:rPr>
-          <w:rFonts w:asciiTheme="majorHAnsi" w:hAnsiTheme="majorHAnsi"/>
-        </w:rPr>
-        <w:t>is enable</w:t>
-      </w:r>
-      <w:r>
-        <w:rPr>
-          <w:rFonts w:asciiTheme="majorHAnsi" w:hAnsiTheme="majorHAnsi"/>
-        </w:rPr>
-        <w:t>d</w:t>
-      </w:r>
-      <w:r>
-        <w:rPr>
-          <w:rFonts w:asciiTheme="majorHAnsi" w:hAnsiTheme="majorHAnsi"/>
-        </w:rPr>
-        <w:t xml:space="preserve"> then </w:t>
-      </w:r>
-      <w:r>
-        <w:rPr>
-          <w:rFonts w:asciiTheme="majorHAnsi" w:hAnsiTheme="majorHAnsi"/>
-        </w:rPr>
-        <w:t>Mobile</w:t>
-      </w:r>
-      <w:r>
-        <w:rPr>
-          <w:rFonts w:asciiTheme="majorHAnsi" w:hAnsiTheme="majorHAnsi"/>
-        </w:rPr>
-        <w:t xml:space="preserve"> perform</w:t>
-      </w:r>
-      <w:r>
-        <w:rPr>
-          <w:rFonts w:asciiTheme="majorHAnsi" w:hAnsiTheme="majorHAnsi"/>
-        </w:rPr>
-        <w:t>s</w:t>
-      </w:r>
-      <w:r>
-        <w:rPr>
-          <w:rFonts w:asciiTheme="majorHAnsi" w:hAnsiTheme="majorHAnsi"/>
-        </w:rPr>
-        <w:t xml:space="preserve"> unlock operation </w:t>
-      </w:r>
-      <w:r>
-        <w:rPr>
-          <w:rFonts w:asciiTheme="majorHAnsi" w:hAnsiTheme="majorHAnsi"/>
-        </w:rPr>
-        <w:t>instead of</w:t>
-      </w:r>
-      <w:r>
-        <w:rPr>
-          <w:rFonts w:asciiTheme="majorHAnsi" w:hAnsiTheme="majorHAnsi"/>
-        </w:rPr>
-        <w:t xml:space="preserve"> lock operation</w:t>
-      </w:r>
-      <w:r>
-        <w:rPr>
-          <w:rFonts w:asciiTheme="majorHAnsi" w:hAnsiTheme="majorHAnsi"/>
-        </w:rPr>
-        <w:t>.</w:t>
-      </w:r>
-    </w:p>
-    <w:p>
-      <w:pPr>
-        <w:pStyle w:val="Heading2"/>
-      </w:pPr>
-      <w:bookmarkStart w:id="66" w:name="_Toc302736654"/>
-      <w:r>
-        <w:t>Bug # 1796</w:t>
-      </w:r>
-      <w:bookmarkEnd w:id="66"/>
-    </w:p>
-    <w:p>
-      <w:pPr>
-        <w:ind w:left="709"/>
-        <w:rPr>
-          <w:rFonts w:asciiTheme="majorHAnsi" w:hAnsiTheme="majorHAnsi"/>
-        </w:rPr>
-      </w:pPr>
-      <w:r>
-        <w:rPr>
-          <w:rFonts w:asciiTheme="majorHAnsi" w:hAnsiTheme="majorHAnsi"/>
-        </w:rPr>
-        <w:t>W</w:t>
-      </w:r>
-      <w:r>
-        <w:rPr>
-          <w:rFonts w:asciiTheme="majorHAnsi" w:hAnsiTheme="majorHAnsi"/>
-        </w:rPr>
-        <w:t xml:space="preserve">hen </w:t>
-      </w:r>
-      <w:r>
-        <w:rPr>
-          <w:rFonts w:asciiTheme="majorHAnsi" w:hAnsiTheme="majorHAnsi"/>
-        </w:rPr>
-        <w:t xml:space="preserve">a </w:t>
-      </w:r>
-      <w:r>
-        <w:rPr>
-          <w:rFonts w:asciiTheme="majorHAnsi" w:hAnsiTheme="majorHAnsi"/>
-        </w:rPr>
-        <w:t xml:space="preserve">user </w:t>
-      </w:r>
-      <w:r>
-        <w:rPr>
-          <w:rFonts w:asciiTheme="majorHAnsi" w:hAnsiTheme="majorHAnsi"/>
-        </w:rPr>
-        <w:t>clicks on</w:t>
+        <w:t>–</w:t>
       </w:r>
       <w:r>
         <w:rPr>
@@ -9803,91 +9265,7 @@
         <w:rPr>
           <w:rFonts w:asciiTheme="majorHAnsi" w:hAnsiTheme="majorHAnsi"/>
         </w:rPr>
-        <w:t>“</w:t>
-      </w:r>
-      <w:r>
-        <w:rPr>
-          <w:rFonts w:asciiTheme="majorHAnsi" w:hAnsiTheme="majorHAnsi"/>
-        </w:rPr>
-        <w:t>Status All</w:t>
-      </w:r>
-      <w:r>
-        <w:rPr>
-          <w:rFonts w:asciiTheme="majorHAnsi" w:hAnsiTheme="majorHAnsi"/>
-        </w:rPr>
-        <w:t>” button,</w:t>
-      </w:r>
-      <w:r>
-        <w:rPr>
-          <w:rFonts w:asciiTheme="majorHAnsi" w:hAnsiTheme="majorHAnsi"/>
-        </w:rPr>
-        <w:t xml:space="preserve"> </w:t>
-      </w:r>
-      <w:r>
-        <w:rPr>
-          <w:rFonts w:asciiTheme="majorHAnsi" w:hAnsiTheme="majorHAnsi"/>
-        </w:rPr>
-        <w:t xml:space="preserve">if </w:t>
-      </w:r>
-      <w:r>
-        <w:rPr>
-          <w:rFonts w:asciiTheme="majorHAnsi" w:hAnsiTheme="majorHAnsi"/>
-        </w:rPr>
-        <w:t xml:space="preserve">a </w:t>
-      </w:r>
-      <w:r>
-        <w:rPr>
-          <w:rFonts w:asciiTheme="majorHAnsi" w:hAnsiTheme="majorHAnsi"/>
-        </w:rPr>
-        <w:t xml:space="preserve">RAS device </w:t>
-      </w:r>
-      <w:r>
-        <w:rPr>
-          <w:rFonts w:asciiTheme="majorHAnsi" w:hAnsiTheme="majorHAnsi"/>
-        </w:rPr>
-        <w:t xml:space="preserve">is in device listing then it </w:t>
-      </w:r>
-      <w:r>
-        <w:rPr>
-          <w:rFonts w:asciiTheme="majorHAnsi" w:hAnsiTheme="majorHAnsi"/>
-        </w:rPr>
-        <w:t>perform</w:t>
-      </w:r>
-      <w:r>
-        <w:rPr>
-          <w:rFonts w:asciiTheme="majorHAnsi" w:hAnsiTheme="majorHAnsi"/>
-        </w:rPr>
-        <w:t>s</w:t>
-      </w:r>
-      <w:r>
-        <w:rPr>
-          <w:rFonts w:asciiTheme="majorHAnsi" w:hAnsiTheme="majorHAnsi"/>
-        </w:rPr>
-        <w:t xml:space="preserve"> </w:t>
-      </w:r>
-      <w:r>
-        <w:rPr>
-          <w:rFonts w:asciiTheme="majorHAnsi" w:hAnsiTheme="majorHAnsi"/>
-        </w:rPr>
-        <w:t>u</w:t>
-      </w:r>
-      <w:r>
-        <w:rPr>
-          <w:rFonts w:asciiTheme="majorHAnsi" w:hAnsiTheme="majorHAnsi"/>
-        </w:rPr>
-        <w:t xml:space="preserve">nlock operation from </w:t>
-      </w:r>
-      <w:r>
-        <w:rPr>
-          <w:rFonts w:asciiTheme="majorHAnsi" w:hAnsiTheme="majorHAnsi"/>
-        </w:rPr>
-        <w:t>l</w:t>
-      </w:r>
-      <w:r>
-        <w:rPr>
-          <w:rFonts w:asciiTheme="majorHAnsi" w:hAnsiTheme="majorHAnsi"/>
-        </w:rPr>
-        <w:t>ock state</w:t>
+        <w:t>Battery value should be displayed with 2 floating point</w:t>
       </w:r>
       <w:r>
         <w:rPr>
@@ -9899,70 +9277,21 @@
         <w:rPr>
           <w:rFonts w:asciiTheme="majorHAnsi" w:hAnsiTheme="majorHAnsi"/>
         </w:rPr>
-        <w:t xml:space="preserve"> It is generated sometimes.</w:t>
+        <w:t xml:space="preserve"> </w:t>
       </w:r>
-    </w:p>
-    <w:p>
-      <w:pPr>
-        <w:pStyle w:val="Heading2"/>
-      </w:pPr>
-      <w:bookmarkStart w:id="67" w:name="_Toc302736655"/>
+      <w:proofErr w:type="spellStart"/>
       <w:r>
-        <w:t>Bug # 17</w:t>
+        <w:rPr>
+          <w:rFonts w:asciiTheme="majorHAnsi" w:hAnsiTheme="majorHAnsi"/>
+        </w:rPr>
+        <w:t>Eg</w:t>
       </w:r>
+      <w:proofErr w:type="spellEnd"/>
       <w:r>
-        <w:t>79</w:t>
-      </w:r>
-      <w:bookmarkEnd w:id="67"/>
-    </w:p>
-    <w:p>
-      <w:pPr>
-        <w:ind w:left="709"/>
-        <w:rPr>
-          <w:rFonts w:asciiTheme="majorHAnsi" w:hAnsiTheme="majorHAnsi"/>
-        </w:rPr>
-      </w:pPr>
-      <w:r>
-        <w:rPr>
-          <w:rFonts w:asciiTheme="majorHAnsi" w:hAnsiTheme="majorHAnsi"/>
-        </w:rPr>
-        <w:t>“Delete SR Device” is not visible in case of multiple admin account in single mobile device</w:t>
-      </w:r>
-      <w:r>
-        <w:rPr>
-          <w:rFonts w:asciiTheme="majorHAnsi" w:hAnsiTheme="majorHAnsi"/>
-        </w:rPr>
-        <w:t>.</w:t>
-      </w:r>
-    </w:p>
-    <w:p>
-      <w:pPr>
-        <w:pStyle w:val="Heading2"/>
-      </w:pPr>
-      <w:bookmarkStart w:id="68" w:name="_Toc302736656"/>
-      <w:r>
-        <w:t>Bug # 1905</w:t>
-      </w:r>
-      <w:bookmarkEnd w:id="68"/>
-    </w:p>
-    <w:p>
-      <w:pPr>
-        <w:ind w:left="709"/>
-        <w:rPr>
-          <w:rFonts w:asciiTheme="majorHAnsi" w:hAnsiTheme="majorHAnsi"/>
-        </w:rPr>
-      </w:pPr>
-      <w:r>
-        <w:rPr>
-          <w:rFonts w:asciiTheme="majorHAnsi" w:hAnsiTheme="majorHAnsi"/>
-        </w:rPr>
-        <w:t>While upgrading Firmware the User must be prompted for admin details (email id and password). It should not prompt for Admin PIN</w:t>
-      </w:r>
-      <w:r>
-        <w:rPr>
-          <w:rFonts w:asciiTheme="majorHAnsi" w:hAnsiTheme="majorHAnsi"/>
-        </w:rPr>
-        <w:t>.</w:t>
+        <w:rPr>
+          <w:rFonts w:asciiTheme="majorHAnsi" w:hAnsiTheme="majorHAnsi"/>
+        </w:rPr>
+        <w:t xml:space="preserve"> 90.33</w:t>
       </w:r>
     </w:p>
     <w:p>
@@ -10030,22 +9359,22 @@
         <w:pStyle w:val="Heading1"/>
         <w:ind w:left="360"/>
       </w:pPr>
-      <w:bookmarkStart w:id="69" w:name="_Toc302736657"/>
+      <w:bookmarkStart w:id="66" w:name="_Toc302741475"/>
       <w:r>
         <w:lastRenderedPageBreak/>
         <w:t>Known Issues and Problems</w:t>
       </w:r>
-      <w:bookmarkEnd w:id="69"/>
+      <w:bookmarkEnd w:id="66"/>
     </w:p>
     <w:p>
       <w:pPr>
         <w:pStyle w:val="Heading2"/>
       </w:pPr>
-      <w:bookmarkStart w:id="70" w:name="_Toc302736658"/>
+      <w:bookmarkStart w:id="67" w:name="_Toc302741476"/>
       <w:r>
         <w:t>Issue # 1</w:t>
       </w:r>
-      <w:bookmarkEnd w:id="70"/>
+      <w:bookmarkEnd w:id="67"/>
     </w:p>
     <w:p>
       <w:pPr>
@@ -10153,7 +9482,105 @@
       <w:pPr>
         <w:pStyle w:val="Heading2"/>
       </w:pPr>
-      <w:bookmarkStart w:id="71" w:name="_Toc302736659"/>
+      <w:bookmarkStart w:id="68" w:name="_Toc302741477"/>
+      <w:r>
+        <w:t xml:space="preserve">Issue # </w:t>
+      </w:r>
+      <w:r>
+        <w:t>2</w:t>
+      </w:r>
+      <w:bookmarkEnd w:id="68"/>
+    </w:p>
+    <w:p>
+      <w:pPr>
+        <w:ind w:left="720"/>
+        <w:rPr>
+          <w:rFonts w:asciiTheme="majorHAnsi" w:hAnsiTheme="majorHAnsi"/>
+        </w:rPr>
+      </w:pPr>
+      <w:r>
+        <w:rPr>
+          <w:rFonts w:asciiTheme="majorHAnsi" w:hAnsiTheme="majorHAnsi"/>
+        </w:rPr>
+        <w:t>Firmware Upgrade from email feature is not available now</w:t>
+      </w:r>
+      <w:r>
+        <w:rPr>
+          <w:rFonts w:asciiTheme="majorHAnsi" w:hAnsiTheme="majorHAnsi"/>
+        </w:rPr>
+        <w:t>.</w:t>
+      </w:r>
+    </w:p>
+    <w:p>
+      <w:pPr>
+        <w:ind w:left="720"/>
+        <w:rPr>
+          <w:rFonts w:asciiTheme="majorHAnsi" w:hAnsiTheme="majorHAnsi"/>
+          <w:b/>
+        </w:rPr>
+      </w:pPr>
+    </w:p>
+    <w:p>
+      <w:pPr>
+        <w:ind w:left="720"/>
+        <w:rPr>
+          <w:rFonts w:asciiTheme="majorHAnsi" w:hAnsiTheme="majorHAnsi"/>
+          <w:b/>
+        </w:rPr>
+      </w:pPr>
+      <w:r>
+        <w:rPr>
+          <w:rFonts w:asciiTheme="majorHAnsi" w:hAnsiTheme="majorHAnsi"/>
+          <w:b/>
+        </w:rPr>
+        <w:t>Workaround</w:t>
+      </w:r>
+    </w:p>
+    <w:p>
+      <w:pPr>
+        <w:ind w:left="720"/>
+        <w:rPr>
+          <w:rFonts w:asciiTheme="majorHAnsi" w:hAnsiTheme="majorHAnsi"/>
+        </w:rPr>
+      </w:pPr>
+      <w:r>
+        <w:rPr>
+          <w:rFonts w:asciiTheme="majorHAnsi" w:hAnsiTheme="majorHAnsi"/>
+        </w:rPr>
+        <w:t>User needs to it using server integration</w:t>
+      </w:r>
+      <w:r>
+        <w:rPr>
+          <w:rFonts w:asciiTheme="majorHAnsi" w:hAnsiTheme="majorHAnsi"/>
+        </w:rPr>
+        <w:t>.</w:t>
+      </w:r>
+      <w:r>
+        <w:rPr>
+          <w:rFonts w:asciiTheme="majorHAnsi" w:hAnsiTheme="majorHAnsi"/>
+        </w:rPr>
+        <w:t xml:space="preserve"> Just click on firmware upgrade button, your </w:t>
+      </w:r>
+      <w:proofErr w:type="spellStart"/>
+      <w:r>
+        <w:rPr>
+          <w:rFonts w:asciiTheme="majorHAnsi" w:hAnsiTheme="majorHAnsi"/>
+        </w:rPr>
+        <w:t>sr</w:t>
+      </w:r>
+      <w:proofErr w:type="spellEnd"/>
+      <w:r>
+        <w:rPr>
+          <w:rFonts w:asciiTheme="majorHAnsi" w:hAnsiTheme="majorHAnsi"/>
+        </w:rPr>
+        <w:t xml:space="preserve"> device firmware will be upgraded.</w:t>
+      </w:r>
+    </w:p>
+    <w:p>
+      <w:pPr>
+        <w:pStyle w:val="Heading2"/>
+      </w:pPr>
+      <w:bookmarkStart w:id="69" w:name="_Toc302741478"/>
       <w:r>
         <w:t>Issue</w:t>
       </w:r>
@@ -10161,9 +9588,9 @@
         <w:t xml:space="preserve"> # </w:t>
       </w:r>
       <w:r>
-        <w:t>2</w:t>
+        <w:t>3</w:t>
       </w:r>
-      <w:bookmarkEnd w:id="71"/>
+      <w:bookmarkEnd w:id="69"/>
     </w:p>
     <w:p>
       <w:pPr>
@@ -10570,7 +9997,7 @@
         <w:rStyle w:val="PageNumber"/>
         <w:noProof/>
       </w:rPr>
-      <w:t>5</w:t>
+      <w:t>9</w:t>
     </w:r>
     <w:r>
       <w:rPr>
@@ -10836,7 +10263,6 @@
           <w:docPartUnique/>
         </w:docPartObj>
       </w:sdtPr>
-      <w:sdtEndPr/>
       <w:sdtContent>
         <w:r>
           <w:rPr>
@@ -20265,7 +19691,7 @@
 </file>
 
 <file path=customXml/itemProps1.xml><?xml version="1.0" encoding="utf-8"?>
-<ds:datastoreItem xmlns:ds="http://schemas.openxmlformats.org/officeDocument/2006/customXml" ds:itemID="{C3C6269F-B93A-954B-A559-4C835011E38D}">
+<ds:datastoreItem xmlns:ds="http://schemas.openxmlformats.org/officeDocument/2006/customXml" ds:itemID="{F6AF4004-7C90-2C4E-AB7B-B668D818FE21}">
   <ds:schemaRefs>
     <ds:schemaRef ds:uri="http://schemas.openxmlformats.org/officeDocument/2006/bibliography"/>
   </ds:schemaRefs>

</xml_diff>

<commit_message>
Mobile App Documents are updated
Mobile App Documents are updated
</commit_message>
<xml_diff>
--- a/SR Smart App/Active/RELEASENOTE_SRSMART_ANDROID_01.02.01.docx
+++ b/SR Smart App/Active/RELEASENOTE_SRSMART_ANDROID_01.02.01.docx
@@ -989,7 +989,7 @@
               <w:rPr>
                 <w:rFonts w:asciiTheme="majorHAnsi" w:hAnsiTheme="majorHAnsi"/>
               </w:rPr>
-              <w:t>31/08</w:t>
+              <w:t>21/09</w:t>
             </w:r>
             <w:r>
               <w:rPr>
@@ -1525,7 +1525,15 @@
             <w:rPr>
               <w:rFonts w:asciiTheme="majorHAnsi" w:hAnsiTheme="majorHAnsi"/>
             </w:rPr>
-            <w:t>Table of Contents</w:t>
+            <w:t>Table of Conte</w:t>
+          </w:r>
+          <w:bookmarkStart w:id="0" w:name="_GoBack"/>
+          <w:bookmarkEnd w:id="0"/>
+          <w:r>
+            <w:rPr>
+              <w:rFonts w:asciiTheme="majorHAnsi" w:hAnsiTheme="majorHAnsi"/>
+            </w:rPr>
+            <w:t>nts</w:t>
           </w:r>
         </w:p>
         <w:p>
@@ -1603,7 +1611,7 @@
             <w:rPr>
               <w:noProof/>
             </w:rPr>
-            <w:instrText xml:space="preserve"> PAGEREF _Toc302741443 \h </w:instrText>
+            <w:instrText xml:space="preserve"> PAGEREF _Toc304481116 \h </w:instrText>
           </w:r>
           <w:r>
             <w:rPr>
@@ -1682,7 +1690,7 @@
             <w:rPr>
               <w:noProof/>
             </w:rPr>
-            <w:instrText xml:space="preserve"> PAGEREF _Toc302741444 \h </w:instrText>
+            <w:instrText xml:space="preserve"> PAGEREF _Toc304481117 \h </w:instrText>
           </w:r>
           <w:r>
             <w:rPr>
@@ -1761,7 +1769,7 @@
             <w:rPr>
               <w:noProof/>
             </w:rPr>
-            <w:instrText xml:space="preserve"> PAGEREF _Toc302741445 \h </w:instrText>
+            <w:instrText xml:space="preserve"> PAGEREF _Toc304481118 \h </w:instrText>
           </w:r>
           <w:r>
             <w:rPr>
@@ -1840,7 +1848,7 @@
             <w:rPr>
               <w:noProof/>
             </w:rPr>
-            <w:instrText xml:space="preserve"> PAGEREF _Toc302741446 \h </w:instrText>
+            <w:instrText xml:space="preserve"> PAGEREF _Toc304481119 \h </w:instrText>
           </w:r>
           <w:r>
             <w:rPr>
@@ -1919,7 +1927,7 @@
             <w:rPr>
               <w:noProof/>
             </w:rPr>
-            <w:instrText xml:space="preserve"> PAGEREF _Toc302741447 \h </w:instrText>
+            <w:instrText xml:space="preserve"> PAGEREF _Toc304481120 \h </w:instrText>
           </w:r>
           <w:r>
             <w:rPr>
@@ -1936,7 +1944,7 @@
             <w:rPr>
               <w:noProof/>
             </w:rPr>
-            <w:t>8</w:t>
+            <w:t>9</w:t>
           </w:r>
           <w:r>
             <w:rPr>
@@ -1984,7 +1992,7 @@
             <w:rPr>
               <w:noProof/>
             </w:rPr>
-            <w:t>Add Support for New Keeler Hardware</w:t>
+            <w:t>Event Push Notification</w:t>
           </w:r>
           <w:r>
             <w:rPr>
@@ -2002,7 +2010,7 @@
             <w:rPr>
               <w:noProof/>
             </w:rPr>
-            <w:instrText xml:space="preserve"> PAGEREF _Toc302741448 \h </w:instrText>
+            <w:instrText xml:space="preserve"> PAGEREF _Toc304481121 \h </w:instrText>
           </w:r>
           <w:r>
             <w:rPr>
@@ -2019,7 +2027,7 @@
             <w:rPr>
               <w:noProof/>
             </w:rPr>
-            <w:t>8</w:t>
+            <w:t>9</w:t>
           </w:r>
           <w:r>
             <w:rPr>
@@ -2067,7 +2075,7 @@
             <w:rPr>
               <w:noProof/>
             </w:rPr>
-            <w:t>On Line FAQ</w:t>
+            <w:t>Add Support for New Keeler Hardware</w:t>
           </w:r>
           <w:r>
             <w:rPr>
@@ -2085,7 +2093,7 @@
             <w:rPr>
               <w:noProof/>
             </w:rPr>
-            <w:instrText xml:space="preserve"> PAGEREF _Toc302741449 \h </w:instrText>
+            <w:instrText xml:space="preserve"> PAGEREF _Toc304481122 \h </w:instrText>
           </w:r>
           <w:r>
             <w:rPr>
@@ -2102,7 +2110,7 @@
             <w:rPr>
               <w:noProof/>
             </w:rPr>
-            <w:t>8</w:t>
+            <w:t>9</w:t>
           </w:r>
           <w:r>
             <w:rPr>
@@ -2150,7 +2158,7 @@
             <w:rPr>
               <w:noProof/>
             </w:rPr>
-            <w:t>Firmware Upgrade in Single Click</w:t>
+            <w:t>On Line FAQ</w:t>
           </w:r>
           <w:r>
             <w:rPr>
@@ -2168,7 +2176,7 @@
             <w:rPr>
               <w:noProof/>
             </w:rPr>
-            <w:instrText xml:space="preserve"> PAGEREF _Toc302741450 \h </w:instrText>
+            <w:instrText xml:space="preserve"> PAGEREF _Toc304481123 \h </w:instrText>
           </w:r>
           <w:r>
             <w:rPr>
@@ -2185,7 +2193,7 @@
             <w:rPr>
               <w:noProof/>
             </w:rPr>
-            <w:t>8</w:t>
+            <w:t>9</w:t>
           </w:r>
           <w:r>
             <w:rPr>
@@ -2233,7 +2241,7 @@
             <w:rPr>
               <w:noProof/>
             </w:rPr>
-            <w:t>Remember Me Option</w:t>
+            <w:t>Firmware Upgrade in Single Click</w:t>
           </w:r>
           <w:r>
             <w:rPr>
@@ -2251,7 +2259,7 @@
             <w:rPr>
               <w:noProof/>
             </w:rPr>
-            <w:instrText xml:space="preserve"> PAGEREF _Toc302741451 \h </w:instrText>
+            <w:instrText xml:space="preserve"> PAGEREF _Toc304481124 \h </w:instrText>
           </w:r>
           <w:r>
             <w:rPr>
@@ -2268,7 +2276,7 @@
             <w:rPr>
               <w:noProof/>
             </w:rPr>
-            <w:t>8</w:t>
+            <w:t>9</w:t>
           </w:r>
           <w:r>
             <w:rPr>
@@ -2316,7 +2324,7 @@
             <w:rPr>
               <w:noProof/>
             </w:rPr>
-            <w:t>Confirm Password</w:t>
+            <w:t>Remember Me Option</w:t>
           </w:r>
           <w:r>
             <w:rPr>
@@ -2334,7 +2342,7 @@
             <w:rPr>
               <w:noProof/>
             </w:rPr>
-            <w:instrText xml:space="preserve"> PAGEREF _Toc302741452 \h </w:instrText>
+            <w:instrText xml:space="preserve"> PAGEREF _Toc304481125 \h </w:instrText>
           </w:r>
           <w:r>
             <w:rPr>
@@ -2351,7 +2359,7 @@
             <w:rPr>
               <w:noProof/>
             </w:rPr>
-            <w:t>8</w:t>
+            <w:t>9</w:t>
           </w:r>
           <w:r>
             <w:rPr>
@@ -2399,7 +2407,7 @@
             <w:rPr>
               <w:noProof/>
             </w:rPr>
-            <w:t>Submit an Issue</w:t>
+            <w:t>Confirm Password</w:t>
           </w:r>
           <w:r>
             <w:rPr>
@@ -2417,7 +2425,7 @@
             <w:rPr>
               <w:noProof/>
             </w:rPr>
-            <w:instrText xml:space="preserve"> PAGEREF _Toc302741453 \h </w:instrText>
+            <w:instrText xml:space="preserve"> PAGEREF _Toc304481126 \h </w:instrText>
           </w:r>
           <w:r>
             <w:rPr>
@@ -2434,7 +2442,7 @@
             <w:rPr>
               <w:noProof/>
             </w:rPr>
-            <w:t>8</w:t>
+            <w:t>9</w:t>
           </w:r>
           <w:r>
             <w:rPr>
@@ -2482,7 +2490,7 @@
             <w:rPr>
               <w:noProof/>
             </w:rPr>
-            <w:t>Initial Padlock support</w:t>
+            <w:t>Submit an Issue</w:t>
           </w:r>
           <w:r>
             <w:rPr>
@@ -2500,7 +2508,7 @@
             <w:rPr>
               <w:noProof/>
             </w:rPr>
-            <w:instrText xml:space="preserve"> PAGEREF _Toc302741454 \h </w:instrText>
+            <w:instrText xml:space="preserve"> PAGEREF _Toc304481127 \h </w:instrText>
           </w:r>
           <w:r>
             <w:rPr>
@@ -2517,7 +2525,7 @@
             <w:rPr>
               <w:noProof/>
             </w:rPr>
-            <w:t>8</w:t>
+            <w:t>9</w:t>
           </w:r>
           <w:r>
             <w:rPr>
@@ -2565,7 +2573,7 @@
             <w:rPr>
               <w:noProof/>
             </w:rPr>
-            <w:t>SR Bridge Listing on Devices Screen</w:t>
+            <w:t>Initial Padlock support</w:t>
           </w:r>
           <w:r>
             <w:rPr>
@@ -2583,7 +2591,7 @@
             <w:rPr>
               <w:noProof/>
             </w:rPr>
-            <w:instrText xml:space="preserve"> PAGEREF _Toc302741455 \h </w:instrText>
+            <w:instrText xml:space="preserve"> PAGEREF _Toc304481128 \h </w:instrText>
           </w:r>
           <w:r>
             <w:rPr>
@@ -2600,7 +2608,7 @@
             <w:rPr>
               <w:noProof/>
             </w:rPr>
-            <w:t>8</w:t>
+            <w:t>9</w:t>
           </w:r>
           <w:r>
             <w:rPr>
@@ -2648,7 +2656,7 @@
             <w:rPr>
               <w:noProof/>
             </w:rPr>
-            <w:t>Firmware Upgrade of SR Bridge using SR Smart App</w:t>
+            <w:t>SR Bridge Listing on Devices Screen</w:t>
           </w:r>
           <w:r>
             <w:rPr>
@@ -2666,7 +2674,7 @@
             <w:rPr>
               <w:noProof/>
             </w:rPr>
-            <w:instrText xml:space="preserve"> PAGEREF _Toc302741456 \h </w:instrText>
+            <w:instrText xml:space="preserve"> PAGEREF _Toc304481129 \h </w:instrText>
           </w:r>
           <w:r>
             <w:rPr>
@@ -2683,7 +2691,7 @@
             <w:rPr>
               <w:noProof/>
             </w:rPr>
-            <w:t>8</w:t>
+            <w:t>9</w:t>
           </w:r>
           <w:r>
             <w:rPr>
@@ -2731,7 +2739,7 @@
             <w:rPr>
               <w:noProof/>
             </w:rPr>
-            <w:t>Device Diagnostics</w:t>
+            <w:t>Firmware Upgrade of SR Bridge using SR Smart App</w:t>
           </w:r>
           <w:r>
             <w:rPr>
@@ -2749,7 +2757,7 @@
             <w:rPr>
               <w:noProof/>
             </w:rPr>
-            <w:instrText xml:space="preserve"> PAGEREF _Toc302741457 \h </w:instrText>
+            <w:instrText xml:space="preserve"> PAGEREF _Toc304481130 \h </w:instrText>
           </w:r>
           <w:r>
             <w:rPr>
@@ -2766,7 +2774,7 @@
             <w:rPr>
               <w:noProof/>
             </w:rPr>
-            <w:t>8</w:t>
+            <w:t>9</w:t>
           </w:r>
           <w:r>
             <w:rPr>
@@ -2814,7 +2822,7 @@
             <w:rPr>
               <w:noProof/>
             </w:rPr>
-            <w:t>Battery Information</w:t>
+            <w:t>Device Diagnostics</w:t>
           </w:r>
           <w:r>
             <w:rPr>
@@ -2832,7 +2840,7 @@
             <w:rPr>
               <w:noProof/>
             </w:rPr>
-            <w:instrText xml:space="preserve"> PAGEREF _Toc302741458 \h </w:instrText>
+            <w:instrText xml:space="preserve"> PAGEREF _Toc304481131 \h </w:instrText>
           </w:r>
           <w:r>
             <w:rPr>
@@ -2849,7 +2857,7 @@
             <w:rPr>
               <w:noProof/>
             </w:rPr>
-            <w:t>8</w:t>
+            <w:t>10</w:t>
           </w:r>
           <w:r>
             <w:rPr>
@@ -2897,6 +2905,89 @@
             <w:rPr>
               <w:noProof/>
             </w:rPr>
+            <w:t>Battery Information</w:t>
+          </w:r>
+          <w:r>
+            <w:rPr>
+              <w:noProof/>
+            </w:rPr>
+            <w:tab/>
+          </w:r>
+          <w:r>
+            <w:rPr>
+              <w:noProof/>
+            </w:rPr>
+            <w:fldChar w:fldCharType="begin"/>
+          </w:r>
+          <w:r>
+            <w:rPr>
+              <w:noProof/>
+            </w:rPr>
+            <w:instrText xml:space="preserve"> PAGEREF _Toc304481132 \h </w:instrText>
+          </w:r>
+          <w:r>
+            <w:rPr>
+              <w:noProof/>
+            </w:rPr>
+          </w:r>
+          <w:r>
+            <w:rPr>
+              <w:noProof/>
+            </w:rPr>
+            <w:fldChar w:fldCharType="separate"/>
+          </w:r>
+          <w:r>
+            <w:rPr>
+              <w:noProof/>
+            </w:rPr>
+            <w:t>10</w:t>
+          </w:r>
+          <w:r>
+            <w:rPr>
+              <w:noProof/>
+            </w:rPr>
+            <w:fldChar w:fldCharType="end"/>
+          </w:r>
+        </w:p>
+        <w:p>
+          <w:pPr>
+            <w:pStyle w:val="TOC2"/>
+            <w:tabs>
+              <w:tab w:val="left" w:pos="973"/>
+              <w:tab w:val="right" w:leader="dot" w:pos="9010"/>
+            </w:tabs>
+            <w:rPr>
+              <w:rFonts w:eastAsiaTheme="minorEastAsia" w:cstheme="minorBidi"/>
+              <w:b w:val="0"/>
+              <w:noProof/>
+              <w:sz w:val="24"/>
+              <w:szCs w:val="24"/>
+              <w:bdr w:val="none" w:sz="0" w:space="0" w:color="auto"/>
+              <w:lang w:val="en-IN" w:eastAsia="ja-JP"/>
+            </w:rPr>
+          </w:pPr>
+          <w:r>
+            <w:rPr>
+              <w:noProof/>
+            </w:rPr>
+            <w:t>5.13.</w:t>
+          </w:r>
+          <w:r>
+            <w:rPr>
+              <w:rFonts w:eastAsiaTheme="minorEastAsia" w:cstheme="minorBidi"/>
+              <w:b w:val="0"/>
+              <w:noProof/>
+              <w:sz w:val="24"/>
+              <w:szCs w:val="24"/>
+              <w:bdr w:val="none" w:sz="0" w:space="0" w:color="auto"/>
+              <w:lang w:val="en-IN" w:eastAsia="ja-JP"/>
+            </w:rPr>
+            <w:tab/>
+          </w:r>
+          <w:r>
+            <w:rPr>
+              <w:noProof/>
+            </w:rPr>
             <w:t>Pop up messages updated</w:t>
           </w:r>
           <w:r>
@@ -2915,7 +3006,7 @@
             <w:rPr>
               <w:noProof/>
             </w:rPr>
-            <w:instrText xml:space="preserve"> PAGEREF _Toc302741459 \h </w:instrText>
+            <w:instrText xml:space="preserve"> PAGEREF _Toc304481133 \h </w:instrText>
           </w:r>
           <w:r>
             <w:rPr>
@@ -2932,7 +3023,7 @@
             <w:rPr>
               <w:noProof/>
             </w:rPr>
-            <w:t>9</w:t>
+            <w:t>10</w:t>
           </w:r>
           <w:r>
             <w:rPr>
@@ -2994,7 +3085,7 @@
             <w:rPr>
               <w:noProof/>
             </w:rPr>
-            <w:instrText xml:space="preserve"> PAGEREF _Toc302741460 \h </w:instrText>
+            <w:instrText xml:space="preserve"> PAGEREF _Toc304481134 \h </w:instrText>
           </w:r>
           <w:r>
             <w:rPr>
@@ -3011,7 +3102,7 @@
             <w:rPr>
               <w:noProof/>
             </w:rPr>
-            <w:t>10</w:t>
+            <w:t>11</w:t>
           </w:r>
           <w:r>
             <w:rPr>
@@ -3077,7 +3168,7 @@
             <w:rPr>
               <w:noProof/>
             </w:rPr>
-            <w:instrText xml:space="preserve"> PAGEREF _Toc302741461 \h </w:instrText>
+            <w:instrText xml:space="preserve"> PAGEREF _Toc304481135 \h </w:instrText>
           </w:r>
           <w:r>
             <w:rPr>
@@ -3094,7 +3185,7 @@
             <w:rPr>
               <w:noProof/>
             </w:rPr>
-            <w:t>10</w:t>
+            <w:t>11</w:t>
           </w:r>
           <w:r>
             <w:rPr>
@@ -3160,7 +3251,7 @@
             <w:rPr>
               <w:noProof/>
             </w:rPr>
-            <w:instrText xml:space="preserve"> PAGEREF _Toc302741462 \h </w:instrText>
+            <w:instrText xml:space="preserve"> PAGEREF _Toc304481136 \h </w:instrText>
           </w:r>
           <w:r>
             <w:rPr>
@@ -3177,7 +3268,7 @@
             <w:rPr>
               <w:noProof/>
             </w:rPr>
-            <w:t>10</w:t>
+            <w:t>11</w:t>
           </w:r>
           <w:r>
             <w:rPr>
@@ -3243,7 +3334,7 @@
             <w:rPr>
               <w:noProof/>
             </w:rPr>
-            <w:instrText xml:space="preserve"> PAGEREF _Toc302741463 \h </w:instrText>
+            <w:instrText xml:space="preserve"> PAGEREF _Toc304481137 \h </w:instrText>
           </w:r>
           <w:r>
             <w:rPr>
@@ -3260,7 +3351,7 @@
             <w:rPr>
               <w:noProof/>
             </w:rPr>
-            <w:t>10</w:t>
+            <w:t>11</w:t>
           </w:r>
           <w:r>
             <w:rPr>
@@ -3326,7 +3417,7 @@
             <w:rPr>
               <w:noProof/>
             </w:rPr>
-            <w:instrText xml:space="preserve"> PAGEREF _Toc302741464 \h </w:instrText>
+            <w:instrText xml:space="preserve"> PAGEREF _Toc304481138 \h </w:instrText>
           </w:r>
           <w:r>
             <w:rPr>
@@ -3343,7 +3434,7 @@
             <w:rPr>
               <w:noProof/>
             </w:rPr>
-            <w:t>10</w:t>
+            <w:t>11</w:t>
           </w:r>
           <w:r>
             <w:rPr>
@@ -3409,7 +3500,7 @@
             <w:rPr>
               <w:noProof/>
             </w:rPr>
-            <w:instrText xml:space="preserve"> PAGEREF _Toc302741465 \h </w:instrText>
+            <w:instrText xml:space="preserve"> PAGEREF _Toc304481139 \h </w:instrText>
           </w:r>
           <w:r>
             <w:rPr>
@@ -3426,7 +3517,7 @@
             <w:rPr>
               <w:noProof/>
             </w:rPr>
-            <w:t>10</w:t>
+            <w:t>11</w:t>
           </w:r>
           <w:r>
             <w:rPr>
@@ -3492,7 +3583,7 @@
             <w:rPr>
               <w:noProof/>
             </w:rPr>
-            <w:instrText xml:space="preserve"> PAGEREF _Toc302741466 \h </w:instrText>
+            <w:instrText xml:space="preserve"> PAGEREF _Toc304481140 \h </w:instrText>
           </w:r>
           <w:r>
             <w:rPr>
@@ -3509,7 +3600,7 @@
             <w:rPr>
               <w:noProof/>
             </w:rPr>
-            <w:t>10</w:t>
+            <w:t>11</w:t>
           </w:r>
           <w:r>
             <w:rPr>
@@ -3571,7 +3662,7 @@
             <w:rPr>
               <w:noProof/>
             </w:rPr>
-            <w:instrText xml:space="preserve"> PAGEREF _Toc302741467 \h </w:instrText>
+            <w:instrText xml:space="preserve"> PAGEREF _Toc304481141 \h </w:instrText>
           </w:r>
           <w:r>
             <w:rPr>
@@ -3588,7 +3679,7 @@
             <w:rPr>
               <w:noProof/>
             </w:rPr>
-            <w:t>11</w:t>
+            <w:t>12</w:t>
           </w:r>
           <w:r>
             <w:rPr>
@@ -3654,7 +3745,7 @@
             <w:rPr>
               <w:noProof/>
             </w:rPr>
-            <w:instrText xml:space="preserve"> PAGEREF _Toc302741468 \h </w:instrText>
+            <w:instrText xml:space="preserve"> PAGEREF _Toc304481142 \h </w:instrText>
           </w:r>
           <w:r>
             <w:rPr>
@@ -3671,7 +3762,7 @@
             <w:rPr>
               <w:noProof/>
             </w:rPr>
-            <w:t>11</w:t>
+            <w:t>12</w:t>
           </w:r>
           <w:r>
             <w:rPr>
@@ -3737,7 +3828,7 @@
             <w:rPr>
               <w:noProof/>
             </w:rPr>
-            <w:instrText xml:space="preserve"> PAGEREF _Toc302741469 \h </w:instrText>
+            <w:instrText xml:space="preserve"> PAGEREF _Toc304481143 \h </w:instrText>
           </w:r>
           <w:r>
             <w:rPr>
@@ -3754,7 +3845,7 @@
             <w:rPr>
               <w:noProof/>
             </w:rPr>
-            <w:t>11</w:t>
+            <w:t>12</w:t>
           </w:r>
           <w:r>
             <w:rPr>
@@ -3820,7 +3911,7 @@
             <w:rPr>
               <w:noProof/>
             </w:rPr>
-            <w:instrText xml:space="preserve"> PAGEREF _Toc302741470 \h </w:instrText>
+            <w:instrText xml:space="preserve"> PAGEREF _Toc304481144 \h </w:instrText>
           </w:r>
           <w:r>
             <w:rPr>
@@ -3837,7 +3928,7 @@
             <w:rPr>
               <w:noProof/>
             </w:rPr>
-            <w:t>11</w:t>
+            <w:t>12</w:t>
           </w:r>
           <w:r>
             <w:rPr>
@@ -3903,7 +3994,7 @@
             <w:rPr>
               <w:noProof/>
             </w:rPr>
-            <w:instrText xml:space="preserve"> PAGEREF _Toc302741471 \h </w:instrText>
+            <w:instrText xml:space="preserve"> PAGEREF _Toc304481145 \h </w:instrText>
           </w:r>
           <w:r>
             <w:rPr>
@@ -3920,7 +4011,7 @@
             <w:rPr>
               <w:noProof/>
             </w:rPr>
-            <w:t>11</w:t>
+            <w:t>12</w:t>
           </w:r>
           <w:r>
             <w:rPr>
@@ -3986,7 +4077,7 @@
             <w:rPr>
               <w:noProof/>
             </w:rPr>
-            <w:instrText xml:space="preserve"> PAGEREF _Toc302741472 \h </w:instrText>
+            <w:instrText xml:space="preserve"> PAGEREF _Toc304481146 \h </w:instrText>
           </w:r>
           <w:r>
             <w:rPr>
@@ -4003,7 +4094,7 @@
             <w:rPr>
               <w:noProof/>
             </w:rPr>
-            <w:t>11</w:t>
+            <w:t>12</w:t>
           </w:r>
           <w:r>
             <w:rPr>
@@ -4069,7 +4160,7 @@
             <w:rPr>
               <w:noProof/>
             </w:rPr>
-            <w:instrText xml:space="preserve"> PAGEREF _Toc302741473 \h </w:instrText>
+            <w:instrText xml:space="preserve"> PAGEREF _Toc304481147 \h </w:instrText>
           </w:r>
           <w:r>
             <w:rPr>
@@ -4086,7 +4177,7 @@
             <w:rPr>
               <w:noProof/>
             </w:rPr>
-            <w:t>11</w:t>
+            <w:t>12</w:t>
           </w:r>
           <w:r>
             <w:rPr>
@@ -4152,7 +4243,7 @@
             <w:rPr>
               <w:noProof/>
             </w:rPr>
-            <w:instrText xml:space="preserve"> PAGEREF _Toc302741474 \h </w:instrText>
+            <w:instrText xml:space="preserve"> PAGEREF _Toc304481148 \h </w:instrText>
           </w:r>
           <w:r>
             <w:rPr>
@@ -4169,7 +4260,7 @@
             <w:rPr>
               <w:noProof/>
             </w:rPr>
-            <w:t>11</w:t>
+            <w:t>12</w:t>
           </w:r>
           <w:r>
             <w:rPr>
@@ -4231,7 +4322,7 @@
             <w:rPr>
               <w:noProof/>
             </w:rPr>
-            <w:instrText xml:space="preserve"> PAGEREF _Toc302741475 \h </w:instrText>
+            <w:instrText xml:space="preserve"> PAGEREF _Toc304481149 \h </w:instrText>
           </w:r>
           <w:r>
             <w:rPr>
@@ -4248,7 +4339,7 @@
             <w:rPr>
               <w:noProof/>
             </w:rPr>
-            <w:t>12</w:t>
+            <w:t>13</w:t>
           </w:r>
           <w:r>
             <w:rPr>
@@ -4314,7 +4405,7 @@
             <w:rPr>
               <w:noProof/>
             </w:rPr>
-            <w:instrText xml:space="preserve"> PAGEREF _Toc302741476 \h </w:instrText>
+            <w:instrText xml:space="preserve"> PAGEREF _Toc304481150 \h </w:instrText>
           </w:r>
           <w:r>
             <w:rPr>
@@ -4331,7 +4422,7 @@
             <w:rPr>
               <w:noProof/>
             </w:rPr>
-            <w:t>12</w:t>
+            <w:t>13</w:t>
           </w:r>
           <w:r>
             <w:rPr>
@@ -4397,7 +4488,7 @@
             <w:rPr>
               <w:noProof/>
             </w:rPr>
-            <w:instrText xml:space="preserve"> PAGEREF _Toc302741477 \h </w:instrText>
+            <w:instrText xml:space="preserve"> PAGEREF _Toc304481151 \h </w:instrText>
           </w:r>
           <w:r>
             <w:rPr>
@@ -4414,90 +4505,7 @@
             <w:rPr>
               <w:noProof/>
             </w:rPr>
-            <w:t>12</w:t>
-          </w:r>
-          <w:r>
-            <w:rPr>
-              <w:noProof/>
-            </w:rPr>
-            <w:fldChar w:fldCharType="end"/>
-          </w:r>
-        </w:p>
-        <w:p>
-          <w:pPr>
-            <w:pStyle w:val="TOC2"/>
-            <w:tabs>
-              <w:tab w:val="left" w:pos="843"/>
-              <w:tab w:val="right" w:leader="dot" w:pos="9010"/>
-            </w:tabs>
-            <w:rPr>
-              <w:rFonts w:eastAsiaTheme="minorEastAsia" w:cstheme="minorBidi"/>
-              <w:b w:val="0"/>
-              <w:noProof/>
-              <w:sz w:val="24"/>
-              <w:szCs w:val="24"/>
-              <w:bdr w:val="none" w:sz="0" w:space="0" w:color="auto"/>
-              <w:lang w:val="en-IN" w:eastAsia="ja-JP"/>
-            </w:rPr>
-          </w:pPr>
-          <w:r>
-            <w:rPr>
-              <w:noProof/>
-            </w:rPr>
-            <w:t>8.3.</w:t>
-          </w:r>
-          <w:r>
-            <w:rPr>
-              <w:rFonts w:eastAsiaTheme="minorEastAsia" w:cstheme="minorBidi"/>
-              <w:b w:val="0"/>
-              <w:noProof/>
-              <w:sz w:val="24"/>
-              <w:szCs w:val="24"/>
-              <w:bdr w:val="none" w:sz="0" w:space="0" w:color="auto"/>
-              <w:lang w:val="en-IN" w:eastAsia="ja-JP"/>
-            </w:rPr>
-            <w:tab/>
-          </w:r>
-          <w:r>
-            <w:rPr>
-              <w:noProof/>
-            </w:rPr>
-            <w:t>Issue # 3</w:t>
-          </w:r>
-          <w:r>
-            <w:rPr>
-              <w:noProof/>
-            </w:rPr>
-            <w:tab/>
-          </w:r>
-          <w:r>
-            <w:rPr>
-              <w:noProof/>
-            </w:rPr>
-            <w:fldChar w:fldCharType="begin"/>
-          </w:r>
-          <w:r>
-            <w:rPr>
-              <w:noProof/>
-            </w:rPr>
-            <w:instrText xml:space="preserve"> PAGEREF _Toc302741478 \h </w:instrText>
-          </w:r>
-          <w:r>
-            <w:rPr>
-              <w:noProof/>
-            </w:rPr>
-          </w:r>
-          <w:r>
-            <w:rPr>
-              <w:noProof/>
-            </w:rPr>
-            <w:fldChar w:fldCharType="separate"/>
-          </w:r>
-          <w:r>
-            <w:rPr>
-              <w:noProof/>
-            </w:rPr>
-            <w:t>12</w:t>
+            <w:t>13</w:t>
           </w:r>
           <w:r>
             <w:rPr>
@@ -4552,9 +4560,9 @@
           <w:rFonts w:eastAsia="Calibri" w:cs="Calibri"/>
         </w:rPr>
       </w:pPr>
-      <w:bookmarkStart w:id="0" w:name="_Ref388261854"/>
-      <w:bookmarkStart w:id="1" w:name="_Toc285811635"/>
-      <w:bookmarkStart w:id="2" w:name="_Toc302741443"/>
+      <w:bookmarkStart w:id="1" w:name="_Ref388261854"/>
+      <w:bookmarkStart w:id="2" w:name="_Toc285811635"/>
+      <w:bookmarkStart w:id="3" w:name="_Toc304481116"/>
       <w:r>
         <w:rPr>
           <w:lang w:val="fr-FR"/>
@@ -4562,9 +4570,9 @@
         <w:lastRenderedPageBreak/>
         <w:t>Introduction</w:t>
       </w:r>
-      <w:bookmarkEnd w:id="0"/>
       <w:bookmarkEnd w:id="1"/>
       <w:bookmarkEnd w:id="2"/>
+      <w:bookmarkEnd w:id="3"/>
     </w:p>
     <w:p>
       <w:pPr>
@@ -4652,18 +4660,17 @@
         <w:pStyle w:val="Heading1"/>
         <w:ind w:left="360"/>
       </w:pPr>
-      <w:bookmarkStart w:id="3" w:name="_Toc416134221"/>
-      <w:bookmarkStart w:id="4" w:name="_Toc416134818"/>
-      <w:bookmarkStart w:id="5" w:name="_Toc416135171"/>
-      <w:bookmarkStart w:id="6" w:name="_Toc416135932"/>
-      <w:bookmarkStart w:id="7" w:name="_Toc416137181"/>
-      <w:bookmarkStart w:id="8" w:name="_Toc416137321"/>
-      <w:bookmarkStart w:id="9" w:name="_Toc416137374"/>
-      <w:bookmarkStart w:id="10" w:name="_Toc416137428"/>
-      <w:bookmarkStart w:id="11" w:name="_Toc416137481"/>
-      <w:bookmarkStart w:id="12" w:name="_Toc285811636"/>
-      <w:bookmarkStart w:id="13" w:name="_Toc302741444"/>
-      <w:bookmarkEnd w:id="3"/>
+      <w:bookmarkStart w:id="4" w:name="_Toc416134221"/>
+      <w:bookmarkStart w:id="5" w:name="_Toc416134818"/>
+      <w:bookmarkStart w:id="6" w:name="_Toc416135171"/>
+      <w:bookmarkStart w:id="7" w:name="_Toc416135932"/>
+      <w:bookmarkStart w:id="8" w:name="_Toc416137181"/>
+      <w:bookmarkStart w:id="9" w:name="_Toc416137321"/>
+      <w:bookmarkStart w:id="10" w:name="_Toc416137374"/>
+      <w:bookmarkStart w:id="11" w:name="_Toc416137428"/>
+      <w:bookmarkStart w:id="12" w:name="_Toc416137481"/>
+      <w:bookmarkStart w:id="13" w:name="_Toc285811636"/>
+      <w:bookmarkStart w:id="14" w:name="_Toc304481117"/>
       <w:bookmarkEnd w:id="4"/>
       <w:bookmarkEnd w:id="5"/>
       <w:bookmarkEnd w:id="6"/>
@@ -4672,12 +4679,13 @@
       <w:bookmarkEnd w:id="9"/>
       <w:bookmarkEnd w:id="10"/>
       <w:bookmarkEnd w:id="11"/>
+      <w:bookmarkEnd w:id="12"/>
       <w:r>
         <w:lastRenderedPageBreak/>
         <w:t>Definition(s) and Abbreviation(s)</w:t>
       </w:r>
-      <w:bookmarkEnd w:id="12"/>
       <w:bookmarkEnd w:id="13"/>
+      <w:bookmarkEnd w:id="14"/>
     </w:p>
     <w:p>
       <w:pPr>
@@ -5357,8 +5365,8 @@
         <w:pStyle w:val="Heading1"/>
         <w:ind w:left="360"/>
       </w:pPr>
-      <w:bookmarkStart w:id="14" w:name="_Toc285811637"/>
-      <w:bookmarkStart w:id="15" w:name="_Toc302741445"/>
+      <w:bookmarkStart w:id="15" w:name="_Toc285811637"/>
+      <w:bookmarkStart w:id="16" w:name="_Toc304481118"/>
       <w:r>
         <w:lastRenderedPageBreak/>
         <w:t>App Version</w:t>
@@ -5369,7 +5377,7 @@
       <w:r>
         <w:t xml:space="preserve"> and Documents</w:t>
       </w:r>
-      <w:bookmarkEnd w:id="15"/>
+      <w:bookmarkEnd w:id="16"/>
     </w:p>
     <w:p>
       <w:pPr>
@@ -5541,7 +5549,14 @@
                 <w:rFonts w:asciiTheme="majorHAnsi" w:hAnsiTheme="majorHAnsi"/>
                 <w:sz w:val="24"/>
               </w:rPr>
-              <w:t>01/08/2015</w:t>
+              <w:t>21/09</w:t>
+            </w:r>
+            <w:r>
+              <w:rPr>
+                <w:rFonts w:asciiTheme="majorHAnsi" w:hAnsiTheme="majorHAnsi"/>
+                <w:sz w:val="24"/>
+              </w:rPr>
+              <w:t>/2015</w:t>
             </w:r>
           </w:p>
         </w:tc>
@@ -5713,7 +5728,14 @@
                 <w:rFonts w:asciiTheme="majorHAnsi" w:hAnsiTheme="majorHAnsi"/>
                 <w:sz w:val="24"/>
               </w:rPr>
-              <w:t>01.02.01</w:t>
+              <w:t>01.02.0</w:t>
+            </w:r>
+            <w:r>
+              <w:rPr>
+                <w:rFonts w:asciiTheme="majorHAnsi" w:hAnsiTheme="majorHAnsi"/>
+                <w:sz w:val="24"/>
+              </w:rPr>
+              <w:t>2</w:t>
             </w:r>
           </w:p>
         </w:tc>
@@ -5780,19 +5802,7 @@
               <w:rPr>
                 <w:rFonts w:asciiTheme="majorHAnsi" w:hAnsiTheme="majorHAnsi"/>
               </w:rPr>
-              <w:t>01.01.0</w:t>
-            </w:r>
-            <w:r>
-              <w:rPr>
-                <w:rFonts w:asciiTheme="majorHAnsi" w:hAnsiTheme="majorHAnsi"/>
-              </w:rPr>
-              <w:t>8</w:t>
-            </w:r>
-            <w:r>
-              <w:rPr>
-                <w:rFonts w:asciiTheme="majorHAnsi" w:hAnsiTheme="majorHAnsi"/>
-              </w:rPr>
-              <w:t xml:space="preserve"> – </w:t>
+              <w:t xml:space="preserve">01.01.08 – </w:t>
             </w:r>
             <w:hyperlink r:id="rId11" w:tooltip="SR Smart Help Document" w:history="1">
               <w:r>
@@ -5837,13 +5847,7 @@
               <w:rPr>
                 <w:rFonts w:asciiTheme="majorHAnsi" w:hAnsiTheme="majorHAnsi"/>
               </w:rPr>
-              <w:t xml:space="preserve">User </w:t>
-            </w:r>
-            <w:r>
-              <w:rPr>
-                <w:rFonts w:asciiTheme="majorHAnsi" w:hAnsiTheme="majorHAnsi"/>
-              </w:rPr>
-              <w:t>Manual</w:t>
+              <w:t>User Manual</w:t>
             </w:r>
           </w:p>
         </w:tc>
@@ -6283,12 +6287,12 @@
         <w:pStyle w:val="Heading1"/>
         <w:ind w:left="360"/>
       </w:pPr>
-      <w:bookmarkStart w:id="16" w:name="_Toc302741446"/>
+      <w:bookmarkStart w:id="17" w:name="_Toc304481119"/>
       <w:r>
         <w:lastRenderedPageBreak/>
         <w:t>Supported SR Devices</w:t>
       </w:r>
-      <w:bookmarkEnd w:id="16"/>
+      <w:bookmarkEnd w:id="17"/>
     </w:p>
     <w:p>
       <w:pPr>
@@ -6297,6 +6301,7 @@
           <w:rFonts w:asciiTheme="majorHAnsi" w:hAnsiTheme="majorHAnsi"/>
         </w:rPr>
       </w:pPr>
+      <w:bookmarkStart w:id="18" w:name="_Toc302734500"/>
     </w:p>
     <w:tbl>
       <w:tblPr>
@@ -6537,6 +6542,182 @@
       </w:tr>
       <w:tr>
         <w:trPr>
+          <w:trHeight w:val="594"/>
+        </w:trPr>
+        <w:tc>
+          <w:tcPr>
+            <w:tcW w:w="2099" w:type="dxa"/>
+            <w:vMerge/>
+            <w:tcBorders>
+              <w:top w:val="single" w:sz="4" w:space="0" w:color="000000"/>
+              <w:left w:val="single" w:sz="4" w:space="0" w:color="000000"/>
+              <w:right w:val="single" w:sz="4" w:space="0" w:color="000000"/>
+            </w:tcBorders>
+            <w:shd w:val="clear" w:color="auto" w:fill="auto"/>
+            <w:tcMar>
+              <w:top w:w="80" w:type="dxa"/>
+              <w:left w:w="80" w:type="dxa"/>
+              <w:bottom w:w="80" w:type="dxa"/>
+              <w:right w:w="80" w:type="dxa"/>
+            </w:tcMar>
+          </w:tcPr>
+          <w:p>
+            <w:pPr>
+              <w:pStyle w:val="Body"/>
+              <w:rPr>
+                <w:rFonts w:asciiTheme="majorHAnsi" w:hAnsiTheme="majorHAnsi"/>
+                <w:sz w:val="24"/>
+              </w:rPr>
+            </w:pPr>
+          </w:p>
+        </w:tc>
+        <w:tc>
+          <w:tcPr>
+            <w:tcW w:w="2212" w:type="dxa"/>
+            <w:gridSpan w:val="2"/>
+            <w:tcBorders>
+              <w:top w:val="single" w:sz="4" w:space="0" w:color="000000"/>
+              <w:left w:val="single" w:sz="4" w:space="0" w:color="000000"/>
+              <w:right w:val="single" w:sz="4" w:space="0" w:color="000000"/>
+            </w:tcBorders>
+            <w:shd w:val="clear" w:color="auto" w:fill="auto"/>
+            <w:tcMar>
+              <w:top w:w="80" w:type="dxa"/>
+              <w:left w:w="80" w:type="dxa"/>
+              <w:bottom w:w="80" w:type="dxa"/>
+              <w:right w:w="80" w:type="dxa"/>
+            </w:tcMar>
+          </w:tcPr>
+          <w:p>
+            <w:pPr>
+              <w:pStyle w:val="Body"/>
+              <w:rPr>
+                <w:rFonts w:asciiTheme="majorHAnsi" w:hAnsiTheme="majorHAnsi"/>
+                <w:sz w:val="24"/>
+                <w:szCs w:val="24"/>
+              </w:rPr>
+            </w:pPr>
+            <w:r>
+              <w:rPr>
+                <w:rFonts w:asciiTheme="majorHAnsi" w:hAnsiTheme="majorHAnsi"/>
+                <w:sz w:val="24"/>
+                <w:szCs w:val="24"/>
+              </w:rPr>
+              <w:t>0</w:t>
+            </w:r>
+            <w:r>
+              <w:rPr>
+                <w:rFonts w:asciiTheme="majorHAnsi" w:hAnsiTheme="majorHAnsi"/>
+                <w:sz w:val="24"/>
+                <w:szCs w:val="24"/>
+              </w:rPr>
+              <w:t>6</w:t>
+            </w:r>
+            <w:r>
+              <w:rPr>
+                <w:rFonts w:asciiTheme="majorHAnsi" w:hAnsiTheme="majorHAnsi"/>
+                <w:sz w:val="24"/>
+                <w:szCs w:val="24"/>
+              </w:rPr>
+              <w:t>.01.01 with EPROM</w:t>
+            </w:r>
+          </w:p>
+        </w:tc>
+        <w:tc>
+          <w:tcPr>
+            <w:tcW w:w="2212" w:type="dxa"/>
+            <w:gridSpan w:val="4"/>
+            <w:tcBorders>
+              <w:top w:val="single" w:sz="4" w:space="0" w:color="000000"/>
+              <w:left w:val="single" w:sz="4" w:space="0" w:color="000000"/>
+              <w:right w:val="single" w:sz="4" w:space="0" w:color="000000"/>
+            </w:tcBorders>
+            <w:shd w:val="clear" w:color="auto" w:fill="auto"/>
+          </w:tcPr>
+          <w:p>
+            <w:pPr>
+              <w:pStyle w:val="Body"/>
+              <w:rPr>
+                <w:rFonts w:asciiTheme="majorHAnsi" w:hAnsiTheme="majorHAnsi"/>
+                <w:sz w:val="24"/>
+                <w:szCs w:val="24"/>
+              </w:rPr>
+            </w:pPr>
+            <w:r>
+              <w:rPr>
+                <w:rFonts w:asciiTheme="majorHAnsi" w:hAnsiTheme="majorHAnsi"/>
+                <w:sz w:val="24"/>
+                <w:szCs w:val="24"/>
+              </w:rPr>
+              <w:t>0</w:t>
+            </w:r>
+            <w:r>
+              <w:rPr>
+                <w:rFonts w:asciiTheme="majorHAnsi" w:hAnsiTheme="majorHAnsi"/>
+                <w:sz w:val="24"/>
+                <w:szCs w:val="24"/>
+              </w:rPr>
+              <w:t>2</w:t>
+            </w:r>
+            <w:r>
+              <w:rPr>
+                <w:rFonts w:asciiTheme="majorHAnsi" w:hAnsiTheme="majorHAnsi"/>
+                <w:sz w:val="24"/>
+                <w:szCs w:val="24"/>
+              </w:rPr>
+              <w:t>.01.02 with EPROM</w:t>
+            </w:r>
+          </w:p>
+        </w:tc>
+        <w:tc>
+          <w:tcPr>
+            <w:tcW w:w="2212" w:type="dxa"/>
+            <w:gridSpan w:val="2"/>
+            <w:tcBorders>
+              <w:top w:val="single" w:sz="4" w:space="0" w:color="000000"/>
+              <w:left w:val="single" w:sz="4" w:space="0" w:color="000000"/>
+              <w:right w:val="single" w:sz="4" w:space="0" w:color="000000"/>
+            </w:tcBorders>
+            <w:shd w:val="clear" w:color="auto" w:fill="auto"/>
+          </w:tcPr>
+          <w:p>
+            <w:pPr>
+              <w:pStyle w:val="Body"/>
+              <w:rPr>
+                <w:rFonts w:asciiTheme="majorHAnsi" w:hAnsiTheme="majorHAnsi"/>
+                <w:sz w:val="24"/>
+                <w:szCs w:val="24"/>
+              </w:rPr>
+            </w:pPr>
+            <w:r>
+              <w:rPr>
+                <w:rFonts w:asciiTheme="majorHAnsi" w:hAnsiTheme="majorHAnsi"/>
+                <w:sz w:val="24"/>
+                <w:szCs w:val="24"/>
+              </w:rPr>
+              <w:t>03.0</w:t>
+            </w:r>
+            <w:r>
+              <w:rPr>
+                <w:rFonts w:asciiTheme="majorHAnsi" w:hAnsiTheme="majorHAnsi"/>
+                <w:sz w:val="24"/>
+                <w:szCs w:val="24"/>
+              </w:rPr>
+              <w:t>2</w:t>
+            </w:r>
+            <w:r>
+              <w:rPr>
+                <w:rFonts w:asciiTheme="majorHAnsi" w:hAnsiTheme="majorHAnsi"/>
+                <w:sz w:val="24"/>
+                <w:szCs w:val="24"/>
+              </w:rPr>
+              <w:t>.02 with EPROM</w:t>
+            </w:r>
+          </w:p>
+        </w:tc>
+      </w:tr>
+      <w:tr>
+        <w:trPr>
           <w:trHeight w:val="322"/>
         </w:trPr>
         <w:tc>
@@ -8027,6 +8208,7 @@
               <w:rPr>
                 <w:rFonts w:asciiTheme="majorHAnsi" w:hAnsiTheme="majorHAnsi"/>
               </w:rPr>
+              <w:lastRenderedPageBreak/>
               <w:t>Keyfob</w:t>
             </w:r>
           </w:p>
@@ -8202,17 +8384,29 @@
     </w:tbl>
     <w:p>
       <w:pPr>
+        <w:rPr>
+          <w:rFonts w:asciiTheme="majorHAnsi" w:eastAsiaTheme="majorEastAsia" w:hAnsiTheme="majorHAnsi" w:cstheme="majorBidi"/>
+          <w:b/>
+          <w:sz w:val="32"/>
+          <w:szCs w:val="32"/>
+        </w:rPr>
+      </w:pPr>
+      <w:r>
+        <w:br w:type="page"/>
+      </w:r>
+    </w:p>
+    <w:p>
+      <w:pPr>
         <w:pStyle w:val="Heading1"/>
         <w:ind w:left="360"/>
       </w:pPr>
-      <w:bookmarkStart w:id="17" w:name="_Toc302734500"/>
-      <w:bookmarkStart w:id="18" w:name="_Toc302741447"/>
+      <w:bookmarkStart w:id="19" w:name="_Toc304481120"/>
       <w:r>
         <w:lastRenderedPageBreak/>
         <w:t>Release Features</w:t>
       </w:r>
-      <w:bookmarkEnd w:id="17"/>
       <w:bookmarkEnd w:id="18"/>
+      <w:bookmarkEnd w:id="19"/>
       <w:r>
         <w:t xml:space="preserve"> </w:t>
       </w:r>
@@ -8221,14 +8415,13 @@
       <w:pPr>
         <w:pStyle w:val="Heading2"/>
       </w:pPr>
-      <w:bookmarkStart w:id="19" w:name="_Toc302734501"/>
-      <w:bookmarkStart w:id="20" w:name="_Toc302741448"/>
-      <w:bookmarkStart w:id="21" w:name="_GoBack"/>
+      <w:bookmarkStart w:id="20" w:name="_Toc304224937"/>
+      <w:bookmarkStart w:id="21" w:name="_Toc304481121"/>
       <w:r>
-        <w:t>Add Support for New Keeler Hardware</w:t>
+        <w:t>Event Push Notification</w:t>
       </w:r>
-      <w:bookmarkEnd w:id="19"/>
       <w:bookmarkEnd w:id="20"/>
+      <w:bookmarkEnd w:id="21"/>
     </w:p>
     <w:p>
       <w:pPr>
@@ -8247,29 +8440,17 @@
         <w:rPr>
           <w:rFonts w:asciiTheme="majorHAnsi" w:hAnsiTheme="majorHAnsi"/>
         </w:rPr>
-        <w:t>allow user to use new keeler SR Device with new hardware</w:t>
-      </w:r>
-      <w:r>
-        <w:rPr>
-          <w:rFonts w:asciiTheme="majorHAnsi" w:hAnsiTheme="majorHAnsi"/>
-        </w:rPr>
-        <w:t>.</w:t>
-      </w:r>
-      <w:r>
-        <w:rPr>
-          <w:rFonts w:asciiTheme="majorHAnsi" w:hAnsiTheme="majorHAnsi"/>
-        </w:rPr>
-        <w:t xml:space="preserve"> Audio sound will be integrated in mobile app while operations like locking, unlocking, low battery, deadbolt jammed etc.</w:t>
+        <w:t>allow user to receive push notification on mobile when SR device is locked/unlocked. Events and notification subscription can be set as per user’s choice on SecuRemote portal.</w:t>
       </w:r>
     </w:p>
     <w:p>
       <w:pPr>
         <w:pStyle w:val="Heading2"/>
       </w:pPr>
-      <w:bookmarkStart w:id="22" w:name="_Toc302734502"/>
-      <w:bookmarkStart w:id="23" w:name="_Toc302741449"/>
+      <w:bookmarkStart w:id="22" w:name="_Toc302734501"/>
+      <w:bookmarkStart w:id="23" w:name="_Toc304481122"/>
       <w:r>
-        <w:t>On Line FAQ</w:t>
+        <w:t>Add Support for New Keeler Hardware</w:t>
       </w:r>
       <w:bookmarkEnd w:id="22"/>
       <w:bookmarkEnd w:id="23"/>
@@ -8291,7 +8472,7 @@
         <w:rPr>
           <w:rFonts w:asciiTheme="majorHAnsi" w:hAnsiTheme="majorHAnsi"/>
         </w:rPr>
-        <w:t>provide online FAQ</w:t>
+        <w:t>allow user to use new keeler SR Device with new hardware</w:t>
       </w:r>
       <w:r>
         <w:rPr>
@@ -8303,17 +8484,17 @@
         <w:rPr>
           <w:rFonts w:asciiTheme="majorHAnsi" w:hAnsiTheme="majorHAnsi"/>
         </w:rPr>
-        <w:t xml:space="preserve"> Go to Help-&gt; FAQ link to see online FAQ section.</w:t>
+        <w:t xml:space="preserve"> Audio sound will be integrated in mobile app while operations like locking, unlocking, low battery, deadbolt jammed etc.</w:t>
       </w:r>
     </w:p>
     <w:p>
       <w:pPr>
         <w:pStyle w:val="Heading2"/>
       </w:pPr>
-      <w:bookmarkStart w:id="24" w:name="_Toc302734503"/>
-      <w:bookmarkStart w:id="25" w:name="_Toc302741450"/>
+      <w:bookmarkStart w:id="24" w:name="_Toc302734502"/>
+      <w:bookmarkStart w:id="25" w:name="_Toc304481123"/>
       <w:r>
-        <w:t>Firmware Upgrade in Single Click</w:t>
+        <w:t>On Line FAQ</w:t>
       </w:r>
       <w:bookmarkEnd w:id="24"/>
       <w:bookmarkEnd w:id="25"/>
@@ -8321,6 +8502,9 @@
     <w:p>
       <w:pPr>
         <w:ind w:left="720"/>
+        <w:rPr>
+          <w:rFonts w:asciiTheme="majorHAnsi" w:hAnsiTheme="majorHAnsi"/>
+        </w:rPr>
       </w:pPr>
       <w:r>
         <w:rPr>
@@ -8332,17 +8516,29 @@
         <w:rPr>
           <w:rFonts w:asciiTheme="majorHAnsi" w:hAnsiTheme="majorHAnsi"/>
         </w:rPr>
-        <w:t>upgrade your SR Device’s firmware directly from server in single click. Now user does not need to select file manually to upgrade the device’s firmware.</w:t>
+        <w:t>provide online FAQ</w:t>
+      </w:r>
+      <w:r>
+        <w:rPr>
+          <w:rFonts w:asciiTheme="majorHAnsi" w:hAnsiTheme="majorHAnsi"/>
+        </w:rPr>
+        <w:t>.</w:t>
+      </w:r>
+      <w:r>
+        <w:rPr>
+          <w:rFonts w:asciiTheme="majorHAnsi" w:hAnsiTheme="majorHAnsi"/>
+        </w:rPr>
+        <w:t xml:space="preserve"> Go to Help-&gt; FAQ link to see online FAQ section.</w:t>
       </w:r>
     </w:p>
     <w:p>
       <w:pPr>
         <w:pStyle w:val="Heading2"/>
       </w:pPr>
-      <w:bookmarkStart w:id="26" w:name="_Toc302734504"/>
-      <w:bookmarkStart w:id="27" w:name="_Toc302741451"/>
+      <w:bookmarkStart w:id="26" w:name="_Toc302734503"/>
+      <w:bookmarkStart w:id="27" w:name="_Toc304481124"/>
       <w:r>
-        <w:t>Remember Me Option</w:t>
+        <w:t>Firmware Upgrade in Single Click</w:t>
       </w:r>
       <w:bookmarkEnd w:id="26"/>
       <w:bookmarkEnd w:id="27"/>
@@ -8350,25 +8546,28 @@
     <w:p>
       <w:pPr>
         <w:ind w:left="720"/>
+      </w:pPr>
+      <w:r>
         <w:rPr>
           <w:rFonts w:asciiTheme="majorHAnsi" w:hAnsiTheme="majorHAnsi"/>
         </w:rPr>
-      </w:pPr>
+        <w:t xml:space="preserve">This feature will </w:t>
+      </w:r>
       <w:r>
         <w:rPr>
           <w:rFonts w:asciiTheme="majorHAnsi" w:hAnsiTheme="majorHAnsi"/>
         </w:rPr>
-        <w:t>This feature will save user’s email id and password. It will not ask user again until   log out from the app.</w:t>
+        <w:t>upgrade your SR Device’s firmware directly from server in single click. Now user does not need to select file manually to upgrade the device’s firmware.</w:t>
       </w:r>
     </w:p>
     <w:p>
       <w:pPr>
         <w:pStyle w:val="Heading2"/>
       </w:pPr>
-      <w:bookmarkStart w:id="28" w:name="_Toc302734505"/>
-      <w:bookmarkStart w:id="29" w:name="_Toc302741452"/>
+      <w:bookmarkStart w:id="28" w:name="_Toc302734504"/>
+      <w:bookmarkStart w:id="29" w:name="_Toc304481125"/>
       <w:r>
-        <w:t>Confirm Password</w:t>
+        <w:t>Remember Me Option</w:t>
       </w:r>
       <w:bookmarkEnd w:id="28"/>
       <w:bookmarkEnd w:id="29"/>
@@ -8384,35 +8583,17 @@
         <w:rPr>
           <w:rFonts w:asciiTheme="majorHAnsi" w:hAnsiTheme="majorHAnsi"/>
         </w:rPr>
-        <w:t xml:space="preserve">This feature will </w:t>
-      </w:r>
-      <w:r>
-        <w:rPr>
-          <w:rFonts w:asciiTheme="majorHAnsi" w:hAnsiTheme="majorHAnsi"/>
-        </w:rPr>
-        <w:t>ask user to verify password entered</w:t>
-      </w:r>
-      <w:r>
-        <w:rPr>
-          <w:rFonts w:asciiTheme="majorHAnsi" w:hAnsiTheme="majorHAnsi"/>
-        </w:rPr>
-        <w:t>.</w:t>
-      </w:r>
-      <w:r>
-        <w:rPr>
-          <w:rFonts w:asciiTheme="majorHAnsi" w:hAnsiTheme="majorHAnsi"/>
-        </w:rPr>
-        <w:t xml:space="preserve"> It will make sure user has typed the correct password as per choice. It will be verify with confirm password field next to actual password field.</w:t>
+        <w:t>This feature will save user’s email id and password. It will not ask user again until   log out from the app.</w:t>
       </w:r>
     </w:p>
     <w:p>
       <w:pPr>
         <w:pStyle w:val="Heading2"/>
       </w:pPr>
-      <w:bookmarkStart w:id="30" w:name="_Toc302734506"/>
-      <w:bookmarkStart w:id="31" w:name="_Toc302741453"/>
+      <w:bookmarkStart w:id="30" w:name="_Toc302734505"/>
+      <w:bookmarkStart w:id="31" w:name="_Toc304481126"/>
       <w:r>
-        <w:t>Submit an Issue</w:t>
+        <w:t>Confirm Password</w:t>
       </w:r>
       <w:bookmarkEnd w:id="30"/>
       <w:bookmarkEnd w:id="31"/>
@@ -8434,17 +8615,29 @@
         <w:rPr>
           <w:rFonts w:asciiTheme="majorHAnsi" w:hAnsiTheme="majorHAnsi"/>
         </w:rPr>
-        <w:t>allow user to send mobile device log to developer team. Developer can easily debug the issue by verifying the log and provide solution to user.</w:t>
+        <w:t>ask user to verify password entered</w:t>
+      </w:r>
+      <w:r>
+        <w:rPr>
+          <w:rFonts w:asciiTheme="majorHAnsi" w:hAnsiTheme="majorHAnsi"/>
+        </w:rPr>
+        <w:t>.</w:t>
+      </w:r>
+      <w:r>
+        <w:rPr>
+          <w:rFonts w:asciiTheme="majorHAnsi" w:hAnsiTheme="majorHAnsi"/>
+        </w:rPr>
+        <w:t xml:space="preserve"> It will make sure user has typed the correct password as per choice. It will be verify with confirm password field next to actual password field.</w:t>
       </w:r>
     </w:p>
     <w:p>
       <w:pPr>
         <w:pStyle w:val="Heading2"/>
       </w:pPr>
-      <w:bookmarkStart w:id="32" w:name="_Toc302734507"/>
-      <w:bookmarkStart w:id="33" w:name="_Toc302741454"/>
+      <w:bookmarkStart w:id="32" w:name="_Toc302734506"/>
+      <w:bookmarkStart w:id="33" w:name="_Toc304481127"/>
       <w:r>
-        <w:t>Initial Padlock support</w:t>
+        <w:t>Submit an Issue</w:t>
       </w:r>
       <w:bookmarkEnd w:id="32"/>
       <w:bookmarkEnd w:id="33"/>
@@ -8466,17 +8659,17 @@
         <w:rPr>
           <w:rFonts w:asciiTheme="majorHAnsi" w:hAnsiTheme="majorHAnsi"/>
         </w:rPr>
-        <w:t>allow user to add Padlock device and perform its operations and features.</w:t>
+        <w:t>allow user to send mobile device log to developer team. Developer can easily debug the issue by verifying the log and provide solution to user.</w:t>
       </w:r>
     </w:p>
     <w:p>
       <w:pPr>
         <w:pStyle w:val="Heading2"/>
       </w:pPr>
-      <w:bookmarkStart w:id="34" w:name="_Toc302734508"/>
-      <w:bookmarkStart w:id="35" w:name="_Toc302741455"/>
+      <w:bookmarkStart w:id="34" w:name="_Toc302734507"/>
+      <w:bookmarkStart w:id="35" w:name="_Toc304481128"/>
       <w:r>
-        <w:t>SR Bridge Listing on Devices Screen</w:t>
+        <w:t>Initial Padlock support</w:t>
       </w:r>
       <w:bookmarkEnd w:id="34"/>
       <w:bookmarkEnd w:id="35"/>
@@ -8498,17 +8691,17 @@
         <w:rPr>
           <w:rFonts w:asciiTheme="majorHAnsi" w:hAnsiTheme="majorHAnsi"/>
         </w:rPr>
-        <w:t>allow user to see SR Bridges added in their account. You can do firmware upgrade using settings of SR Bridge. User can also see various information of SR Bridge in setting screen.</w:t>
+        <w:t>allow user to add Padlock device and perform its operations and features.</w:t>
       </w:r>
     </w:p>
     <w:p>
       <w:pPr>
         <w:pStyle w:val="Heading2"/>
       </w:pPr>
-      <w:bookmarkStart w:id="36" w:name="_Toc302734509"/>
-      <w:bookmarkStart w:id="37" w:name="_Toc302741456"/>
+      <w:bookmarkStart w:id="36" w:name="_Toc302734508"/>
+      <w:bookmarkStart w:id="37" w:name="_Toc304481129"/>
       <w:r>
-        <w:t>Firmware Upgrade of SR Bridge using SR Smart App</w:t>
+        <w:t>SR Bridge Listing on Devices Screen</w:t>
       </w:r>
       <w:bookmarkEnd w:id="36"/>
       <w:bookmarkEnd w:id="37"/>
@@ -8530,31 +8723,17 @@
         <w:rPr>
           <w:rFonts w:asciiTheme="majorHAnsi" w:hAnsiTheme="majorHAnsi"/>
         </w:rPr>
-        <w:t xml:space="preserve">upgrade your SR Bridge’s firmware directly from server in single click. Now user does not need to upgrade firmware of SR </w:t>
-      </w:r>
-      <w:proofErr w:type="gramStart"/>
-      <w:r>
-        <w:rPr>
-          <w:rFonts w:asciiTheme="majorHAnsi" w:hAnsiTheme="majorHAnsi"/>
-        </w:rPr>
-        <w:t>bridge</w:t>
-      </w:r>
-      <w:proofErr w:type="gramEnd"/>
-      <w:r>
-        <w:rPr>
-          <w:rFonts w:asciiTheme="majorHAnsi" w:hAnsiTheme="majorHAnsi"/>
-        </w:rPr>
-        <w:t xml:space="preserve"> manually.</w:t>
+        <w:t>allow user to see SR Bridges added in their account. You can do firmware upgrade using settings of SR Bridge. User can also see various information of SR Bridge in setting screen.</w:t>
       </w:r>
     </w:p>
     <w:p>
       <w:pPr>
         <w:pStyle w:val="Heading2"/>
       </w:pPr>
-      <w:bookmarkStart w:id="38" w:name="_Toc302734510"/>
-      <w:bookmarkStart w:id="39" w:name="_Toc302741457"/>
+      <w:bookmarkStart w:id="38" w:name="_Toc302734509"/>
+      <w:bookmarkStart w:id="39" w:name="_Toc304481130"/>
       <w:r>
-        <w:t>Device Diagnostics</w:t>
+        <w:t>Firmware Upgrade of SR Bridge using SR Smart App</w:t>
       </w:r>
       <w:bookmarkEnd w:id="38"/>
       <w:bookmarkEnd w:id="39"/>
@@ -8576,17 +8755,32 @@
         <w:rPr>
           <w:rFonts w:asciiTheme="majorHAnsi" w:hAnsiTheme="majorHAnsi"/>
         </w:rPr>
-        <w:t>allow user to debug problem or issue during any operation with SR Device. User will have all the details of information to debug which helps developer to resolve it.</w:t>
+        <w:t xml:space="preserve">upgrade your SR Bridge’s firmware directly from server in single click. Now user does not need to upgrade firmware of SR </w:t>
+      </w:r>
+      <w:proofErr w:type="gramStart"/>
+      <w:r>
+        <w:rPr>
+          <w:rFonts w:asciiTheme="majorHAnsi" w:hAnsiTheme="majorHAnsi"/>
+        </w:rPr>
+        <w:t>bridge</w:t>
+      </w:r>
+      <w:proofErr w:type="gramEnd"/>
+      <w:r>
+        <w:rPr>
+          <w:rFonts w:asciiTheme="majorHAnsi" w:hAnsiTheme="majorHAnsi"/>
+        </w:rPr>
+        <w:t xml:space="preserve"> manually.</w:t>
       </w:r>
     </w:p>
     <w:p>
       <w:pPr>
         <w:pStyle w:val="Heading2"/>
       </w:pPr>
-      <w:bookmarkStart w:id="40" w:name="_Toc302734511"/>
-      <w:bookmarkStart w:id="41" w:name="_Toc302741458"/>
+      <w:bookmarkStart w:id="40" w:name="_Toc302734510"/>
+      <w:bookmarkStart w:id="41" w:name="_Toc304481131"/>
       <w:r>
-        <w:t>Battery Information</w:t>
+        <w:lastRenderedPageBreak/>
+        <w:t>Device Diagnostics</w:t>
       </w:r>
       <w:bookmarkEnd w:id="40"/>
       <w:bookmarkEnd w:id="41"/>
@@ -8608,18 +8802,17 @@
         <w:rPr>
           <w:rFonts w:asciiTheme="majorHAnsi" w:hAnsiTheme="majorHAnsi"/>
         </w:rPr>
-        <w:t>allow user to see SR Device’s battery information’s like status, operations performed, remaining battery life etc.</w:t>
+        <w:t>allow user to debug problem or issue during any operation with SR Device. User will have all the details of information to debug which helps developer to resolve it.</w:t>
       </w:r>
     </w:p>
     <w:p>
       <w:pPr>
         <w:pStyle w:val="Heading2"/>
       </w:pPr>
-      <w:bookmarkStart w:id="42" w:name="_Toc302734512"/>
-      <w:bookmarkStart w:id="43" w:name="_Toc302741459"/>
+      <w:bookmarkStart w:id="42" w:name="_Toc302734511"/>
+      <w:bookmarkStart w:id="43" w:name="_Toc304481132"/>
       <w:r>
-        <w:lastRenderedPageBreak/>
-        <w:t>Pop up messages updated</w:t>
+        <w:t>Battery Information</w:t>
       </w:r>
       <w:bookmarkEnd w:id="42"/>
       <w:bookmarkEnd w:id="43"/>
@@ -8635,9 +8828,40 @@
         <w:rPr>
           <w:rFonts w:asciiTheme="majorHAnsi" w:hAnsiTheme="majorHAnsi"/>
         </w:rPr>
+        <w:t xml:space="preserve">This feature will </w:t>
+      </w:r>
+      <w:r>
+        <w:rPr>
+          <w:rFonts w:asciiTheme="majorHAnsi" w:hAnsiTheme="majorHAnsi"/>
+        </w:rPr>
+        <w:t>allow user to see SR Device’s battery information’s like status, operations performed, remaining battery life etc.</w:t>
+      </w:r>
+    </w:p>
+    <w:p>
+      <w:pPr>
+        <w:pStyle w:val="Heading2"/>
+      </w:pPr>
+      <w:bookmarkStart w:id="44" w:name="_Toc302734512"/>
+      <w:bookmarkStart w:id="45" w:name="_Toc304481133"/>
+      <w:r>
+        <w:t>Pop up messages updated</w:t>
+      </w:r>
+      <w:bookmarkEnd w:id="44"/>
+      <w:bookmarkEnd w:id="45"/>
+    </w:p>
+    <w:p>
+      <w:pPr>
+        <w:ind w:left="720"/>
+        <w:rPr>
+          <w:rFonts w:asciiTheme="majorHAnsi" w:hAnsiTheme="majorHAnsi"/>
+        </w:rPr>
+      </w:pPr>
+      <w:r>
+        <w:rPr>
+          <w:rFonts w:asciiTheme="majorHAnsi" w:hAnsiTheme="majorHAnsi"/>
+        </w:rPr>
         <w:t>Messages and alerts are updated. Alias name will be displayed instead of generic name like SR Device.</w:t>
       </w:r>
-      <w:bookmarkEnd w:id="21"/>
     </w:p>
     <w:p>
       <w:pPr>
@@ -8648,7 +8872,7 @@
           <w:szCs w:val="32"/>
         </w:rPr>
       </w:pPr>
-      <w:bookmarkStart w:id="44" w:name="_Toc302734513"/>
+      <w:bookmarkStart w:id="46" w:name="_Toc302734513"/>
       <w:r>
         <w:br w:type="page"/>
       </w:r>
@@ -8658,48 +8882,22 @@
         <w:pStyle w:val="Heading1"/>
         <w:ind w:left="360"/>
       </w:pPr>
-      <w:bookmarkStart w:id="45" w:name="_Toc302741460"/>
+      <w:bookmarkStart w:id="47" w:name="_Toc304481134"/>
       <w:r>
         <w:lastRenderedPageBreak/>
         <w:t>Enhancements</w:t>
-      </w:r>
-      <w:bookmarkEnd w:id="44"/>
-      <w:bookmarkEnd w:id="45"/>
-    </w:p>
-    <w:p>
-      <w:pPr>
-        <w:pStyle w:val="Heading2"/>
-      </w:pPr>
-      <w:bookmarkStart w:id="46" w:name="_Toc302734514"/>
-      <w:bookmarkStart w:id="47" w:name="_Toc302741461"/>
-      <w:r>
-        <w:t>Choose Existing Account Flow</w:t>
       </w:r>
       <w:bookmarkEnd w:id="46"/>
       <w:bookmarkEnd w:id="47"/>
     </w:p>
     <w:p>
       <w:pPr>
-        <w:ind w:left="720"/>
-        <w:rPr>
-          <w:rFonts w:asciiTheme="majorHAnsi" w:hAnsiTheme="majorHAnsi"/>
-        </w:rPr>
-      </w:pPr>
+        <w:pStyle w:val="Heading2"/>
+      </w:pPr>
+      <w:bookmarkStart w:id="48" w:name="_Toc302734514"/>
+      <w:bookmarkStart w:id="49" w:name="_Toc304481135"/>
       <w:r>
-        <w:rPr>
-          <w:rFonts w:asciiTheme="majorHAnsi" w:hAnsiTheme="majorHAnsi"/>
-        </w:rPr>
-        <w:t>User will have facility to store their email id and password for future use. Now email id and password will be auto-populated if user has selected “Remember Me” option enabled.</w:t>
-      </w:r>
-    </w:p>
-    <w:p>
-      <w:pPr>
-        <w:pStyle w:val="Heading2"/>
-      </w:pPr>
-      <w:bookmarkStart w:id="48" w:name="_Toc302734515"/>
-      <w:bookmarkStart w:id="49" w:name="_Toc302741462"/>
-      <w:r>
-        <w:t>Settings Screen Flow</w:t>
+        <w:t>Choose Existing Account Flow</w:t>
       </w:r>
       <w:bookmarkEnd w:id="48"/>
       <w:bookmarkEnd w:id="49"/>
@@ -8715,36 +8913,24 @@
         <w:rPr>
           <w:rFonts w:asciiTheme="majorHAnsi" w:hAnsiTheme="majorHAnsi"/>
         </w:rPr>
-        <w:t>User will have separate settings for SR Device, App Settings</w:t>
-      </w:r>
-      <w:r>
-        <w:rPr>
-          <w:rFonts w:asciiTheme="majorHAnsi" w:hAnsiTheme="majorHAnsi"/>
-        </w:rPr>
-        <w:t>.</w:t>
-      </w:r>
-      <w:r>
-        <w:rPr>
-          <w:rFonts w:asciiTheme="majorHAnsi" w:hAnsiTheme="majorHAnsi"/>
-        </w:rPr>
-        <w:t xml:space="preserve"> Audit Trail, Delete SR Device, Log out options is added in the settings screen separately.</w:t>
+        <w:t>User will have facility to store their email id and password for future use. Now email id and password will be auto-populated if user has selected “Remember Me” option enabled.</w:t>
       </w:r>
     </w:p>
     <w:p>
       <w:pPr>
         <w:pStyle w:val="Heading2"/>
       </w:pPr>
-      <w:bookmarkStart w:id="50" w:name="_Toc302734516"/>
-      <w:bookmarkStart w:id="51" w:name="_Toc302741463"/>
+      <w:bookmarkStart w:id="50" w:name="_Toc302734515"/>
+      <w:bookmarkStart w:id="51" w:name="_Toc304481136"/>
       <w:r>
-        <w:t>Guest User rights</w:t>
+        <w:t>Settings Screen Flow</w:t>
       </w:r>
       <w:bookmarkEnd w:id="50"/>
       <w:bookmarkEnd w:id="51"/>
     </w:p>
     <w:p>
       <w:pPr>
-        <w:ind w:firstLine="720"/>
+        <w:ind w:left="720"/>
         <w:rPr>
           <w:rFonts w:asciiTheme="majorHAnsi" w:hAnsiTheme="majorHAnsi"/>
         </w:rPr>
@@ -8753,24 +8939,36 @@
         <w:rPr>
           <w:rFonts w:asciiTheme="majorHAnsi" w:hAnsiTheme="majorHAnsi"/>
         </w:rPr>
-        <w:t>Guest user is also can perform any admin task if having correct admin credentials.</w:t>
+        <w:t>User will have separate settings for SR Device, App Settings</w:t>
+      </w:r>
+      <w:r>
+        <w:rPr>
+          <w:rFonts w:asciiTheme="majorHAnsi" w:hAnsiTheme="majorHAnsi"/>
+        </w:rPr>
+        <w:t>.</w:t>
+      </w:r>
+      <w:r>
+        <w:rPr>
+          <w:rFonts w:asciiTheme="majorHAnsi" w:hAnsiTheme="majorHAnsi"/>
+        </w:rPr>
+        <w:t xml:space="preserve"> Audit Trail, Delete SR Device, Log out options is added in the settings screen separately.</w:t>
       </w:r>
     </w:p>
     <w:p>
       <w:pPr>
         <w:pStyle w:val="Heading2"/>
       </w:pPr>
-      <w:bookmarkStart w:id="52" w:name="_Toc302734517"/>
-      <w:bookmarkStart w:id="53" w:name="_Toc302741464"/>
+      <w:bookmarkStart w:id="52" w:name="_Toc302734516"/>
+      <w:bookmarkStart w:id="53" w:name="_Toc304481137"/>
       <w:r>
-        <w:t>Remove Admin PIN</w:t>
+        <w:t>Guest User rights</w:t>
       </w:r>
       <w:bookmarkEnd w:id="52"/>
       <w:bookmarkEnd w:id="53"/>
     </w:p>
     <w:p>
       <w:pPr>
-        <w:ind w:left="720"/>
+        <w:ind w:firstLine="720"/>
         <w:rPr>
           <w:rFonts w:asciiTheme="majorHAnsi" w:hAnsiTheme="majorHAnsi"/>
         </w:rPr>
@@ -8779,17 +8977,17 @@
         <w:rPr>
           <w:rFonts w:asciiTheme="majorHAnsi" w:hAnsiTheme="majorHAnsi"/>
         </w:rPr>
-        <w:t>Admin PIN feature is removed from the app. It will ask admin credentials for any admin operation required. Admin will be authorized from server.</w:t>
+        <w:t>Guest user is also can perform any admin task if having correct admin credentials.</w:t>
       </w:r>
     </w:p>
     <w:p>
       <w:pPr>
         <w:pStyle w:val="Heading2"/>
       </w:pPr>
-      <w:bookmarkStart w:id="54" w:name="_Toc302734518"/>
-      <w:bookmarkStart w:id="55" w:name="_Toc302741465"/>
+      <w:bookmarkStart w:id="54" w:name="_Toc302734517"/>
+      <w:bookmarkStart w:id="55" w:name="_Toc304481138"/>
       <w:r>
-        <w:t>Device Diagnostics for GDO</w:t>
+        <w:t>Remove Admin PIN</w:t>
       </w:r>
       <w:bookmarkEnd w:id="54"/>
       <w:bookmarkEnd w:id="55"/>
@@ -8805,17 +9003,17 @@
         <w:rPr>
           <w:rFonts w:asciiTheme="majorHAnsi" w:hAnsiTheme="majorHAnsi"/>
         </w:rPr>
-        <w:t>User will have new indications like Cellular Module State and Signal Strength (Air Plane mode and Turn OFF).</w:t>
+        <w:t>Admin PIN feature is removed from the app. It will ask admin credentials for any admin operation required. Admin will be authorized from server.</w:t>
       </w:r>
     </w:p>
     <w:p>
       <w:pPr>
         <w:pStyle w:val="Heading2"/>
       </w:pPr>
-      <w:bookmarkStart w:id="56" w:name="_Toc302734519"/>
-      <w:bookmarkStart w:id="57" w:name="_Toc302741466"/>
+      <w:bookmarkStart w:id="56" w:name="_Toc302734518"/>
+      <w:bookmarkStart w:id="57" w:name="_Toc304481139"/>
       <w:r>
-        <w:t>Firmware Upgrade as new SDK 07.02</w:t>
+        <w:t>Device Diagnostics for GDO</w:t>
       </w:r>
       <w:bookmarkEnd w:id="56"/>
       <w:bookmarkEnd w:id="57"/>
@@ -8831,6 +9029,32 @@
         <w:rPr>
           <w:rFonts w:asciiTheme="majorHAnsi" w:hAnsiTheme="majorHAnsi"/>
         </w:rPr>
+        <w:t>User will have new indications like Cellular Module State and Signal Strength (Air Plane mode and Turn OFF).</w:t>
+      </w:r>
+    </w:p>
+    <w:p>
+      <w:pPr>
+        <w:pStyle w:val="Heading2"/>
+      </w:pPr>
+      <w:bookmarkStart w:id="58" w:name="_Toc302734519"/>
+      <w:bookmarkStart w:id="59" w:name="_Toc304481140"/>
+      <w:r>
+        <w:t>Firmware Upgrade as new SDK 07.02</w:t>
+      </w:r>
+      <w:bookmarkEnd w:id="58"/>
+      <w:bookmarkEnd w:id="59"/>
+    </w:p>
+    <w:p>
+      <w:pPr>
+        <w:ind w:left="720"/>
+        <w:rPr>
+          <w:rFonts w:asciiTheme="majorHAnsi" w:hAnsiTheme="majorHAnsi"/>
+        </w:rPr>
+      </w:pPr>
+      <w:r>
+        <w:rPr>
+          <w:rFonts w:asciiTheme="majorHAnsi" w:hAnsiTheme="majorHAnsi"/>
+        </w:rPr>
         <w:t>Latest SDK from Nordic is used for firmware upgrade option.</w:t>
       </w:r>
     </w:p>
@@ -8881,7 +9105,7 @@
         </w:rPr>
       </w:pPr>
     </w:p>
-    <w:bookmarkEnd w:id="14"/>
+    <w:bookmarkEnd w:id="15"/>
     <w:p>
       <w:pPr>
         <w:pStyle w:val="Body"/>
@@ -8964,7 +9188,7 @@
         <w:pStyle w:val="Heading1"/>
         <w:ind w:left="360"/>
       </w:pPr>
-      <w:bookmarkStart w:id="58" w:name="_Toc302741467"/>
+      <w:bookmarkStart w:id="60" w:name="_Toc304481141"/>
       <w:r>
         <w:lastRenderedPageBreak/>
         <w:t xml:space="preserve">Bug </w:t>
@@ -8972,13 +9196,13 @@
       <w:r>
         <w:t>Fixes</w:t>
       </w:r>
-      <w:bookmarkEnd w:id="58"/>
+      <w:bookmarkEnd w:id="60"/>
     </w:p>
     <w:p>
       <w:pPr>
         <w:pStyle w:val="Heading2"/>
       </w:pPr>
-      <w:bookmarkStart w:id="59" w:name="_Toc302741468"/>
+      <w:bookmarkStart w:id="61" w:name="_Toc304481142"/>
       <w:r>
         <w:t xml:space="preserve">Bug # </w:t>
       </w:r>
@@ -8988,7 +9212,7 @@
       <w:r>
         <w:t xml:space="preserve"> (Customer/Field Bug)</w:t>
       </w:r>
-      <w:bookmarkEnd w:id="59"/>
+      <w:bookmarkEnd w:id="61"/>
     </w:p>
     <w:p>
       <w:pPr>
@@ -9026,14 +9250,14 @@
       <w:pPr>
         <w:pStyle w:val="Heading2"/>
       </w:pPr>
-      <w:bookmarkStart w:id="60" w:name="_Toc302741469"/>
+      <w:bookmarkStart w:id="62" w:name="_Toc304481143"/>
       <w:r>
         <w:t xml:space="preserve">Bug # </w:t>
       </w:r>
       <w:r>
         <w:t>2049</w:t>
       </w:r>
-      <w:bookmarkEnd w:id="60"/>
+      <w:bookmarkEnd w:id="62"/>
     </w:p>
     <w:p>
       <w:pPr>
@@ -9065,14 +9289,14 @@
       <w:pPr>
         <w:pStyle w:val="Heading2"/>
       </w:pPr>
-      <w:bookmarkStart w:id="61" w:name="_Toc302741470"/>
+      <w:bookmarkStart w:id="63" w:name="_Toc304481144"/>
       <w:r>
         <w:t xml:space="preserve">Bug # </w:t>
       </w:r>
       <w:r>
         <w:t>2045</w:t>
       </w:r>
-      <w:bookmarkEnd w:id="61"/>
+      <w:bookmarkEnd w:id="63"/>
     </w:p>
     <w:p>
       <w:pPr>
@@ -9098,14 +9322,14 @@
       <w:pPr>
         <w:pStyle w:val="Heading2"/>
       </w:pPr>
-      <w:bookmarkStart w:id="62" w:name="_Toc302741471"/>
+      <w:bookmarkStart w:id="64" w:name="_Toc304481145"/>
       <w:r>
         <w:t xml:space="preserve">Bug # </w:t>
       </w:r>
       <w:r>
         <w:t>2041</w:t>
       </w:r>
-      <w:bookmarkEnd w:id="62"/>
+      <w:bookmarkEnd w:id="64"/>
     </w:p>
     <w:p>
       <w:pPr>
@@ -9155,14 +9379,14 @@
       <w:pPr>
         <w:pStyle w:val="Heading2"/>
       </w:pPr>
-      <w:bookmarkStart w:id="63" w:name="_Toc302741472"/>
+      <w:bookmarkStart w:id="65" w:name="_Toc304481146"/>
       <w:r>
         <w:t xml:space="preserve">Bug # </w:t>
       </w:r>
       <w:r>
         <w:t>1675</w:t>
       </w:r>
-      <w:bookmarkEnd w:id="63"/>
+      <w:bookmarkEnd w:id="65"/>
     </w:p>
     <w:p>
       <w:pPr>
@@ -9188,14 +9412,14 @@
       <w:pPr>
         <w:pStyle w:val="Heading2"/>
       </w:pPr>
-      <w:bookmarkStart w:id="64" w:name="_Toc302741473"/>
+      <w:bookmarkStart w:id="66" w:name="_Toc304481147"/>
       <w:r>
         <w:t xml:space="preserve">Bug # </w:t>
       </w:r>
       <w:r>
         <w:t>1561</w:t>
       </w:r>
-      <w:bookmarkEnd w:id="64"/>
+      <w:bookmarkEnd w:id="66"/>
     </w:p>
     <w:p>
       <w:pPr>
@@ -9221,14 +9445,14 @@
       <w:pPr>
         <w:pStyle w:val="Heading2"/>
       </w:pPr>
-      <w:bookmarkStart w:id="65" w:name="_Toc302741474"/>
+      <w:bookmarkStart w:id="67" w:name="_Toc304481148"/>
       <w:r>
         <w:t xml:space="preserve">Bug # </w:t>
       </w:r>
       <w:r>
         <w:t>2057</w:t>
       </w:r>
-      <w:bookmarkEnd w:id="65"/>
+      <w:bookmarkEnd w:id="67"/>
     </w:p>
     <w:p>
       <w:pPr>
@@ -9359,22 +9583,22 @@
         <w:pStyle w:val="Heading1"/>
         <w:ind w:left="360"/>
       </w:pPr>
-      <w:bookmarkStart w:id="66" w:name="_Toc302741475"/>
+      <w:bookmarkStart w:id="68" w:name="_Toc304481149"/>
       <w:r>
         <w:lastRenderedPageBreak/>
         <w:t>Known Issues and Problems</w:t>
       </w:r>
-      <w:bookmarkEnd w:id="66"/>
+      <w:bookmarkEnd w:id="68"/>
     </w:p>
     <w:p>
       <w:pPr>
         <w:pStyle w:val="Heading2"/>
       </w:pPr>
-      <w:bookmarkStart w:id="67" w:name="_Toc302741476"/>
+      <w:bookmarkStart w:id="69" w:name="_Toc304481150"/>
       <w:r>
         <w:t>Issue # 1</w:t>
       </w:r>
-      <w:bookmarkEnd w:id="67"/>
+      <w:bookmarkEnd w:id="69"/>
     </w:p>
     <w:p>
       <w:pPr>
@@ -9447,140 +9671,14 @@
         <w:rPr>
           <w:rFonts w:asciiTheme="majorHAnsi" w:hAnsiTheme="majorHAnsi"/>
         </w:rPr>
-        <w:t xml:space="preserve">Wait for 5-10 minutes and try again. If problem persists, add/remove new </w:t>
-      </w:r>
-      <w:proofErr w:type="spellStart"/>
-      <w:r>
-        <w:rPr>
-          <w:rFonts w:asciiTheme="majorHAnsi" w:hAnsiTheme="majorHAnsi"/>
-        </w:rPr>
-        <w:t>sr</w:t>
-      </w:r>
-      <w:proofErr w:type="spellEnd"/>
-      <w:r>
-        <w:rPr>
-          <w:rFonts w:asciiTheme="majorHAnsi" w:hAnsiTheme="majorHAnsi"/>
-        </w:rPr>
-        <w:t xml:space="preserve"> device or mobile device in your existing </w:t>
-      </w:r>
-      <w:proofErr w:type="spellStart"/>
-      <w:r>
-        <w:rPr>
-          <w:rFonts w:asciiTheme="majorHAnsi" w:hAnsiTheme="majorHAnsi"/>
-        </w:rPr>
-        <w:t>sr</w:t>
-      </w:r>
-      <w:proofErr w:type="spellEnd"/>
-      <w:r>
-        <w:rPr>
-          <w:rFonts w:asciiTheme="majorHAnsi" w:hAnsiTheme="majorHAnsi"/>
-        </w:rPr>
-        <w:t xml:space="preserve"> account.</w:t>
+        <w:t>Wait for 5-10 minutes and try again. If problem persists, add/remove new sr device or mobile device in your existing sr account.</w:t>
       </w:r>
     </w:p>
     <w:p>
       <w:pPr>
         <w:pStyle w:val="Heading2"/>
       </w:pPr>
-      <w:bookmarkStart w:id="68" w:name="_Toc302741477"/>
-      <w:r>
-        <w:t xml:space="preserve">Issue # </w:t>
-      </w:r>
-      <w:r>
-        <w:t>2</w:t>
-      </w:r>
-      <w:bookmarkEnd w:id="68"/>
-    </w:p>
-    <w:p>
-      <w:pPr>
-        <w:ind w:left="720"/>
-        <w:rPr>
-          <w:rFonts w:asciiTheme="majorHAnsi" w:hAnsiTheme="majorHAnsi"/>
-        </w:rPr>
-      </w:pPr>
-      <w:r>
-        <w:rPr>
-          <w:rFonts w:asciiTheme="majorHAnsi" w:hAnsiTheme="majorHAnsi"/>
-        </w:rPr>
-        <w:t>Firmware Upgrade from email feature is not available now</w:t>
-      </w:r>
-      <w:r>
-        <w:rPr>
-          <w:rFonts w:asciiTheme="majorHAnsi" w:hAnsiTheme="majorHAnsi"/>
-        </w:rPr>
-        <w:t>.</w:t>
-      </w:r>
-    </w:p>
-    <w:p>
-      <w:pPr>
-        <w:ind w:left="720"/>
-        <w:rPr>
-          <w:rFonts w:asciiTheme="majorHAnsi" w:hAnsiTheme="majorHAnsi"/>
-          <w:b/>
-        </w:rPr>
-      </w:pPr>
-    </w:p>
-    <w:p>
-      <w:pPr>
-        <w:ind w:left="720"/>
-        <w:rPr>
-          <w:rFonts w:asciiTheme="majorHAnsi" w:hAnsiTheme="majorHAnsi"/>
-          <w:b/>
-        </w:rPr>
-      </w:pPr>
-      <w:r>
-        <w:rPr>
-          <w:rFonts w:asciiTheme="majorHAnsi" w:hAnsiTheme="majorHAnsi"/>
-          <w:b/>
-        </w:rPr>
-        <w:t>Workaround</w:t>
-      </w:r>
-    </w:p>
-    <w:p>
-      <w:pPr>
-        <w:ind w:left="720"/>
-        <w:rPr>
-          <w:rFonts w:asciiTheme="majorHAnsi" w:hAnsiTheme="majorHAnsi"/>
-        </w:rPr>
-      </w:pPr>
-      <w:r>
-        <w:rPr>
-          <w:rFonts w:asciiTheme="majorHAnsi" w:hAnsiTheme="majorHAnsi"/>
-        </w:rPr>
-        <w:t>User needs to it using server integration</w:t>
-      </w:r>
-      <w:r>
-        <w:rPr>
-          <w:rFonts w:asciiTheme="majorHAnsi" w:hAnsiTheme="majorHAnsi"/>
-        </w:rPr>
-        <w:t>.</w:t>
-      </w:r>
-      <w:r>
-        <w:rPr>
-          <w:rFonts w:asciiTheme="majorHAnsi" w:hAnsiTheme="majorHAnsi"/>
-        </w:rPr>
-        <w:t xml:space="preserve"> Just click on firmware upgrade button, your </w:t>
-      </w:r>
-      <w:proofErr w:type="spellStart"/>
-      <w:r>
-        <w:rPr>
-          <w:rFonts w:asciiTheme="majorHAnsi" w:hAnsiTheme="majorHAnsi"/>
-        </w:rPr>
-        <w:t>sr</w:t>
-      </w:r>
-      <w:proofErr w:type="spellEnd"/>
-      <w:r>
-        <w:rPr>
-          <w:rFonts w:asciiTheme="majorHAnsi" w:hAnsiTheme="majorHAnsi"/>
-        </w:rPr>
-        <w:t xml:space="preserve"> device firmware will be upgraded.</w:t>
-      </w:r>
-    </w:p>
-    <w:p>
-      <w:pPr>
-        <w:pStyle w:val="Heading2"/>
-      </w:pPr>
-      <w:bookmarkStart w:id="69" w:name="_Toc302741478"/>
+      <w:bookmarkStart w:id="70" w:name="_Toc304481151"/>
       <w:r>
         <w:t>Issue</w:t>
       </w:r>
@@ -9588,9 +9686,9 @@
         <w:t xml:space="preserve"> # </w:t>
       </w:r>
       <w:r>
-        <w:t>3</w:t>
+        <w:t>2</w:t>
       </w:r>
-      <w:bookmarkEnd w:id="69"/>
+      <w:bookmarkEnd w:id="70"/>
     </w:p>
     <w:p>
       <w:pPr>
@@ -19691,7 +19789,7 @@
 </file>
 
 <file path=customXml/itemProps1.xml><?xml version="1.0" encoding="utf-8"?>
-<ds:datastoreItem xmlns:ds="http://schemas.openxmlformats.org/officeDocument/2006/customXml" ds:itemID="{F6AF4004-7C90-2C4E-AB7B-B668D818FE21}">
+<ds:datastoreItem xmlns:ds="http://schemas.openxmlformats.org/officeDocument/2006/customXml" ds:itemID="{791E474F-B299-C841-9F54-CD05B7FB0BB8}">
   <ds:schemaRefs>
     <ds:schemaRef ds:uri="http://schemas.openxmlformats.org/officeDocument/2006/bibliography"/>
   </ds:schemaRefs>

</xml_diff>